<commit_message>
présentation revue projet ajouté
</commit_message>
<xml_diff>
--- a/Cahier des charges profan.docx
+++ b/Cahier des charges profan.docx
@@ -2,116 +2,820 @@
 <file path=word/document.xml><?xml version="1.0" encoding="utf-8"?>
 <w:document xmlns:wpc="http://schemas.microsoft.com/office/word/2010/wordprocessingCanvas" xmlns:cx="http://schemas.microsoft.com/office/drawing/2014/chartex" xmlns:cx1="http://schemas.microsoft.com/office/drawing/2015/9/8/chartex" xmlns:cx2="http://schemas.microsoft.com/office/drawing/2015/10/21/chartex" xmlns:cx3="http://schemas.microsoft.com/office/drawing/2016/5/9/chartex" xmlns:cx4="http://schemas.microsoft.com/office/drawing/2016/5/10/chartex" xmlns:cx5="http://schemas.microsoft.com/office/drawing/2016/5/11/chartex" xmlns:cx6="http://schemas.microsoft.com/office/drawing/2016/5/12/chartex" xmlns:cx7="http://schemas.microsoft.com/office/drawing/2016/5/13/chartex" xmlns:cx8="http://schemas.microsoft.com/office/drawing/2016/5/14/chartex" xmlns:mc="http://schemas.openxmlformats.org/markup-compatibility/2006" xmlns:aink="http://schemas.microsoft.com/office/drawing/2016/ink" xmlns:am3d="http://schemas.microsoft.com/office/drawing/2017/model3d" xmlns:o="urn:schemas-microsoft-com:office:office" xmlns:r="http://schemas.openxmlformats.org/officeDocument/2006/relationships" xmlns:m="http://schemas.openxmlformats.org/officeDocument/2006/math" xmlns:v="urn:schemas-microsoft-com:vml" xmlns:wp14="http://schemas.microsoft.com/office/word/2010/wordprocessingDrawing" xmlns:wp="http://schemas.openxmlformats.org/drawingml/2006/wordprocessingDrawing" xmlns:w10="urn:schemas-microsoft-com:office:word" xmlns:w="http://schemas.openxmlformats.org/wordprocessingml/2006/main" xmlns:w14="http://schemas.microsoft.com/office/word/2010/wordml" xmlns:w15="http://schemas.microsoft.com/office/word/2012/wordml" xmlns:w16cid="http://schemas.microsoft.com/office/word/2016/wordml/cid" xmlns:w16se="http://schemas.microsoft.com/office/word/2015/wordml/symex" xmlns:wpg="http://schemas.microsoft.com/office/word/2010/wordprocessingGroup" xmlns:wpi="http://schemas.microsoft.com/office/word/2010/wordprocessingInk" xmlns:wne="http://schemas.microsoft.com/office/word/2006/wordml" xmlns:wps="http://schemas.microsoft.com/office/word/2010/wordprocessingShape" mc:Ignorable="w14 w15 w16se w16cid wp14">
   <w:body>
-    <w:p>
-      <w:pPr>
-        <w:pStyle w:val="Titre"/>
-        <w:jc w:val="center"/>
+    <w:sdt>
+      <w:sdtPr>
+        <w:id w:val="-249513958"/>
+        <w:docPartObj>
+          <w:docPartGallery w:val="Cover Pages"/>
+          <w:docPartUnique/>
+        </w:docPartObj>
+      </w:sdtPr>
+      <w:sdtEndPr>
         <w:rPr>
-          <w:sz w:val="48"/>
+          <w:rFonts w:eastAsiaTheme="minorEastAsia"/>
+          <w:color w:val="1CADE4" w:themeColor="accent1"/>
+          <w:lang w:eastAsia="fr-FR"/>
         </w:rPr>
-      </w:pPr>
-      <w:r>
-        <w:rPr>
-          <w:sz w:val="48"/>
-        </w:rPr>
-        <w:t xml:space="preserve">Projet </w:t>
-      </w:r>
-      <w:proofErr w:type="spellStart"/>
-      <w:r>
-        <w:rPr>
-          <w:sz w:val="48"/>
-        </w:rPr>
-        <w:t>Profan</w:t>
-      </w:r>
-      <w:proofErr w:type="spellEnd"/>
-      <w:r>
-        <w:rPr>
-          <w:sz w:val="48"/>
-        </w:rPr>
-        <w:t xml:space="preserve"> – Sujet 1</w:t>
-      </w:r>
-    </w:p>
-    <w:p>
-      <w:pPr>
-        <w:pStyle w:val="Titre"/>
-        <w:jc w:val="center"/>
-        <w:rPr>
-          <w:sz w:val="48"/>
-        </w:rPr>
-      </w:pPr>
-      <w:r>
-        <w:rPr>
-          <w:sz w:val="48"/>
-        </w:rPr>
-        <w:t>Amélioration de la gestion de stocks</w:t>
-      </w:r>
-    </w:p>
-    <w:p>
-      <w:pPr>
-        <w:pStyle w:val="Titre"/>
-        <w:jc w:val="center"/>
-        <w:rPr>
-          <w:sz w:val="48"/>
-        </w:rPr>
-      </w:pPr>
-      <w:r>
-        <w:rPr>
-          <w:sz w:val="48"/>
-        </w:rPr>
-        <w:t>Cahier des charges</w:t>
+      </w:sdtEndPr>
+      <w:sdtContent>
+        <w:p>
+          <w:r>
+            <w:rPr>
+              <w:noProof/>
+            </w:rPr>
+            <w:drawing>
+              <wp:anchor distT="0" distB="0" distL="114300" distR="114300" simplePos="0" relativeHeight="251665408" behindDoc="1" locked="0" layoutInCell="1" allowOverlap="1">
+                <wp:simplePos x="0" y="0"/>
+                <wp:positionH relativeFrom="margin">
+                  <wp:posOffset>4405630</wp:posOffset>
+                </wp:positionH>
+                <wp:positionV relativeFrom="paragraph">
+                  <wp:posOffset>-423545</wp:posOffset>
+                </wp:positionV>
+                <wp:extent cx="1715643" cy="1303020"/>
+                <wp:effectExtent l="0" t="0" r="0" b="0"/>
+                <wp:wrapNone/>
+                <wp:docPr id="465" name="Image 465" descr="RÃ©sultat de recherche d'images pour &quot;lycÃ©e lafayette&quot;"/>
+                <wp:cNvGraphicFramePr>
+                  <a:graphicFrameLocks xmlns:a="http://schemas.openxmlformats.org/drawingml/2006/main" noChangeAspect="1"/>
+                </wp:cNvGraphicFramePr>
+                <a:graphic xmlns:a="http://schemas.openxmlformats.org/drawingml/2006/main">
+                  <a:graphicData uri="http://schemas.openxmlformats.org/drawingml/2006/picture">
+                    <pic:pic xmlns:pic="http://schemas.openxmlformats.org/drawingml/2006/picture">
+                      <pic:nvPicPr>
+                        <pic:cNvPr id="0" name="Picture 18" descr="RÃ©sultat de recherche d'images pour &quot;lycÃ©e lafayette&quot;"/>
+                        <pic:cNvPicPr>
+                          <a:picLocks noChangeAspect="1" noChangeArrowheads="1"/>
+                        </pic:cNvPicPr>
+                      </pic:nvPicPr>
+                      <pic:blipFill rotWithShape="1">
+                        <a:blip r:embed="rId7" cstate="print">
+                          <a:extLst>
+                            <a:ext uri="{28A0092B-C50C-407E-A947-70E740481C1C}">
+                              <a14:useLocalDpi xmlns:a14="http://schemas.microsoft.com/office/drawing/2010/main" val="0"/>
+                            </a:ext>
+                          </a:extLst>
+                        </a:blip>
+                        <a:srcRect b="24050"/>
+                        <a:stretch/>
+                      </pic:blipFill>
+                      <pic:spPr bwMode="auto">
+                        <a:xfrm>
+                          <a:off x="0" y="0"/>
+                          <a:ext cx="1715643" cy="1303020"/>
+                        </a:xfrm>
+                        <a:prstGeom prst="rect">
+                          <a:avLst/>
+                        </a:prstGeom>
+                        <a:noFill/>
+                        <a:ln>
+                          <a:noFill/>
+                        </a:ln>
+                        <a:extLst>
+                          <a:ext uri="{53640926-AAD7-44D8-BBD7-CCE9431645EC}">
+                            <a14:shadowObscured xmlns:a14="http://schemas.microsoft.com/office/drawing/2010/main"/>
+                          </a:ext>
+                        </a:extLst>
+                      </pic:spPr>
+                    </pic:pic>
+                  </a:graphicData>
+                </a:graphic>
+                <wp14:sizeRelH relativeFrom="margin">
+                  <wp14:pctWidth>0</wp14:pctWidth>
+                </wp14:sizeRelH>
+                <wp14:sizeRelV relativeFrom="margin">
+                  <wp14:pctHeight>0</wp14:pctHeight>
+                </wp14:sizeRelV>
+              </wp:anchor>
+            </w:drawing>
+          </w:r>
+          <w:r>
+            <w:rPr>
+              <w:noProof/>
+            </w:rPr>
+            <w:drawing>
+              <wp:inline distT="0" distB="0" distL="0" distR="0">
+                <wp:extent cx="3238500" cy="474466"/>
+                <wp:effectExtent l="0" t="0" r="0" b="1905"/>
+                <wp:docPr id="450" name="Image 450"/>
+                <wp:cNvGraphicFramePr>
+                  <a:graphicFrameLocks xmlns:a="http://schemas.openxmlformats.org/drawingml/2006/main" noChangeAspect="1"/>
+                </wp:cNvGraphicFramePr>
+                <a:graphic xmlns:a="http://schemas.openxmlformats.org/drawingml/2006/main">
+                  <a:graphicData uri="http://schemas.openxmlformats.org/drawingml/2006/picture">
+                    <pic:pic xmlns:pic="http://schemas.openxmlformats.org/drawingml/2006/picture">
+                      <pic:nvPicPr>
+                        <pic:cNvPr id="0" name="Picture 4"/>
+                        <pic:cNvPicPr>
+                          <a:picLocks noChangeAspect="1" noChangeArrowheads="1"/>
+                        </pic:cNvPicPr>
+                      </pic:nvPicPr>
+                      <pic:blipFill>
+                        <a:blip r:embed="rId8">
+                          <a:extLst>
+                            <a:ext uri="{28A0092B-C50C-407E-A947-70E740481C1C}">
+                              <a14:useLocalDpi xmlns:a14="http://schemas.microsoft.com/office/drawing/2010/main" val="0"/>
+                            </a:ext>
+                          </a:extLst>
+                        </a:blip>
+                        <a:srcRect/>
+                        <a:stretch>
+                          <a:fillRect/>
+                        </a:stretch>
+                      </pic:blipFill>
+                      <pic:spPr bwMode="auto">
+                        <a:xfrm>
+                          <a:off x="0" y="0"/>
+                          <a:ext cx="3339136" cy="489210"/>
+                        </a:xfrm>
+                        <a:prstGeom prst="rect">
+                          <a:avLst/>
+                        </a:prstGeom>
+                        <a:noFill/>
+                        <a:ln>
+                          <a:noFill/>
+                        </a:ln>
+                      </pic:spPr>
+                    </pic:pic>
+                  </a:graphicData>
+                </a:graphic>
+              </wp:inline>
+            </w:drawing>
+          </w:r>
+          <w:r>
+            <w:rPr>
+              <w:noProof/>
+            </w:rPr>
+            <mc:AlternateContent>
+              <mc:Choice Requires="wpg">
+                <w:drawing>
+                  <wp:anchor distT="0" distB="0" distL="114300" distR="114300" simplePos="0" relativeHeight="251659264" behindDoc="1" locked="0" layoutInCell="1" allowOverlap="1">
+                    <wp:simplePos x="0" y="0"/>
+                    <wp:positionH relativeFrom="page">
+                      <wp:align>center</wp:align>
+                    </wp:positionH>
+                    <wp:positionV relativeFrom="page">
+                      <wp:align>center</wp:align>
+                    </wp:positionV>
+                    <wp:extent cx="6852920" cy="9142730"/>
+                    <wp:effectExtent l="0" t="0" r="2540" b="133985"/>
+                    <wp:wrapNone/>
+                    <wp:docPr id="119" name="Groupe 119"/>
+                    <wp:cNvGraphicFramePr/>
+                    <a:graphic xmlns:a="http://schemas.openxmlformats.org/drawingml/2006/main">
+                      <a:graphicData uri="http://schemas.microsoft.com/office/word/2010/wordprocessingGroup">
+                        <wpg:wgp>
+                          <wpg:cNvGrpSpPr/>
+                          <wpg:grpSpPr>
+                            <a:xfrm>
+                              <a:off x="0" y="0"/>
+                              <a:ext cx="6858000" cy="9271750"/>
+                              <a:chOff x="0" y="0"/>
+                              <a:chExt cx="6858000" cy="9271750"/>
+                            </a:xfrm>
+                          </wpg:grpSpPr>
+                          <wps:wsp>
+                            <wps:cNvPr id="120" name="Rectangle 120"/>
+                            <wps:cNvSpPr/>
+                            <wps:spPr>
+                              <a:xfrm>
+                                <a:off x="0" y="7315200"/>
+                                <a:ext cx="6858000" cy="143182"/>
+                              </a:xfrm>
+                              <a:prstGeom prst="rect">
+                                <a:avLst/>
+                              </a:prstGeom>
+                              <a:solidFill>
+                                <a:schemeClr val="accent1"/>
+                              </a:solidFill>
+                              <a:ln>
+                                <a:noFill/>
+                              </a:ln>
+                            </wps:spPr>
+                            <wps:style>
+                              <a:lnRef idx="2">
+                                <a:schemeClr val="accent1">
+                                  <a:shade val="50000"/>
+                                </a:schemeClr>
+                              </a:lnRef>
+                              <a:fillRef idx="1">
+                                <a:schemeClr val="accent1"/>
+                              </a:fillRef>
+                              <a:effectRef idx="0">
+                                <a:schemeClr val="accent1"/>
+                              </a:effectRef>
+                              <a:fontRef idx="minor">
+                                <a:schemeClr val="lt1"/>
+                              </a:fontRef>
+                            </wps:style>
+                            <wps:bodyPr rot="0" spcFirstLastPara="0" vertOverflow="overflow" horzOverflow="overflow" vert="horz" wrap="square" lIns="91440" tIns="45720" rIns="91440" bIns="45720" numCol="1" spcCol="0" rtlCol="0" fromWordArt="0" anchor="ctr" anchorCtr="0" forceAA="0" compatLnSpc="1">
+                              <a:prstTxWarp prst="textNoShape">
+                                <a:avLst/>
+                              </a:prstTxWarp>
+                              <a:noAutofit/>
+                            </wps:bodyPr>
+                          </wps:wsp>
+                          <wps:wsp>
+                            <wps:cNvPr id="121" name="Rectangle 121"/>
+                            <wps:cNvSpPr/>
+                            <wps:spPr>
+                              <a:xfrm>
+                                <a:off x="0" y="7439025"/>
+                                <a:ext cx="6858000" cy="1832725"/>
+                              </a:xfrm>
+                              <a:prstGeom prst="rect">
+                                <a:avLst/>
+                              </a:prstGeom>
+                              <a:solidFill>
+                                <a:schemeClr val="accent2"/>
+                              </a:solidFill>
+                              <a:ln>
+                                <a:noFill/>
+                              </a:ln>
+                            </wps:spPr>
+                            <wps:style>
+                              <a:lnRef idx="2">
+                                <a:schemeClr val="accent1">
+                                  <a:shade val="50000"/>
+                                </a:schemeClr>
+                              </a:lnRef>
+                              <a:fillRef idx="1">
+                                <a:schemeClr val="accent1"/>
+                              </a:fillRef>
+                              <a:effectRef idx="0">
+                                <a:schemeClr val="accent1"/>
+                              </a:effectRef>
+                              <a:fontRef idx="minor">
+                                <a:schemeClr val="lt1"/>
+                              </a:fontRef>
+                            </wps:style>
+                            <wps:txbx>
+                              <w:txbxContent>
+                                <w:sdt>
+                                  <w:sdtPr>
+                                    <w:rPr>
+                                      <w:color w:val="FFFFFF" w:themeColor="background1"/>
+                                      <w:sz w:val="32"/>
+                                      <w:szCs w:val="32"/>
+                                    </w:rPr>
+                                    <w:alias w:val="Auteur"/>
+                                    <w:tag w:val=""/>
+                                    <w:id w:val="701359545"/>
+                                    <w:dataBinding w:prefixMappings="xmlns:ns0='http://purl.org/dc/elements/1.1/' xmlns:ns1='http://schemas.openxmlformats.org/package/2006/metadata/core-properties' " w:xpath="/ns1:coreProperties[1]/ns0:creator[1]" w:storeItemID="{6C3C8BC8-F283-45AE-878A-BAB7291924A1}"/>
+                                    <w:text/>
+                                  </w:sdtPr>
+                                  <w:sdtContent>
+                                    <w:p>
+                                      <w:pPr>
+                                        <w:pStyle w:val="Sansinterligne"/>
+                                        <w:rPr>
+                                          <w:color w:val="FFFFFF" w:themeColor="background1"/>
+                                          <w:sz w:val="32"/>
+                                          <w:szCs w:val="32"/>
+                                        </w:rPr>
+                                      </w:pPr>
+                                      <w:r>
+                                        <w:rPr>
+                                          <w:color w:val="FFFFFF" w:themeColor="background1"/>
+                                          <w:sz w:val="32"/>
+                                          <w:szCs w:val="32"/>
+                                        </w:rPr>
+                                        <w:t xml:space="preserve">Flavio </w:t>
+                                      </w:r>
+                                      <w:proofErr w:type="spellStart"/>
+                                      <w:r>
+                                        <w:rPr>
+                                          <w:color w:val="FFFFFF" w:themeColor="background1"/>
+                                          <w:sz w:val="32"/>
+                                          <w:szCs w:val="32"/>
+                                        </w:rPr>
+                                        <w:t>Ranchon</w:t>
+                                      </w:r>
+                                      <w:proofErr w:type="spellEnd"/>
+                                      <w:r>
+                                        <w:rPr>
+                                          <w:color w:val="FFFFFF" w:themeColor="background1"/>
+                                          <w:sz w:val="32"/>
+                                          <w:szCs w:val="32"/>
+                                        </w:rPr>
+                                        <w:t xml:space="preserve"> | </w:t>
+                                      </w:r>
+                                      <w:r>
+                                        <w:rPr>
+                                          <w:color w:val="FFFFFF" w:themeColor="background1"/>
+                                          <w:sz w:val="32"/>
+                                          <w:szCs w:val="32"/>
+                                        </w:rPr>
+                                        <w:t>Jaël Vavasseur</w:t>
+                                      </w:r>
+                                    </w:p>
+                                  </w:sdtContent>
+                                </w:sdt>
+                                <w:p>
+                                  <w:pPr>
+                                    <w:pStyle w:val="Sansinterligne"/>
+                                    <w:rPr>
+                                      <w:caps/>
+                                      <w:color w:val="FFFFFF" w:themeColor="background1"/>
+                                    </w:rPr>
+                                  </w:pPr>
+                                  <w:sdt>
+                                    <w:sdtPr>
+                                      <w:rPr>
+                                        <w:caps/>
+                                        <w:color w:val="FFFFFF" w:themeColor="background1"/>
+                                      </w:rPr>
+                                      <w:alias w:val="Société"/>
+                                      <w:tag w:val=""/>
+                                      <w:id w:val="1402948465"/>
+                                      <w:dataBinding w:prefixMappings="xmlns:ns0='http://schemas.openxmlformats.org/officeDocument/2006/extended-properties' " w:xpath="/ns0:Properties[1]/ns0:Company[1]" w:storeItemID="{6668398D-A668-4E3E-A5EB-62B293D839F1}"/>
+                                      <w:text/>
+                                    </w:sdtPr>
+                                    <w:sdtContent>
+                                      <w:r>
+                                        <w:rPr>
+                                          <w:caps/>
+                                          <w:color w:val="FFFFFF" w:themeColor="background1"/>
+                                        </w:rPr>
+                                        <w:t>Projet Profan – Sujet 1</w:t>
+                                      </w:r>
+                                    </w:sdtContent>
+                                  </w:sdt>
+                                  <w:r>
+                                    <w:rPr>
+                                      <w:caps/>
+                                      <w:color w:val="FFFFFF" w:themeColor="background1"/>
+                                    </w:rPr>
+                                    <w:t xml:space="preserve"> | </w:t>
+                                  </w:r>
+                                  <w:sdt>
+                                    <w:sdtPr>
+                                      <w:rPr>
+                                        <w:caps/>
+                                        <w:color w:val="FFFFFF" w:themeColor="background1"/>
+                                      </w:rPr>
+                                      <w:alias w:val="Adresse"/>
+                                      <w:tag w:val=""/>
+                                      <w:id w:val="1909419091"/>
+                                      <w:dataBinding w:prefixMappings="xmlns:ns0='http://schemas.microsoft.com/office/2006/coverPageProps' " w:xpath="/ns0:CoverPageProperties[1]/ns0:CompanyAddress[1]" w:storeItemID="{55AF091B-3C7A-41E3-B477-F2FDAA23CFDA}"/>
+                                      <w:text/>
+                                    </w:sdtPr>
+                                    <w:sdtContent>
+                                      <w:r>
+                                        <w:rPr>
+                                          <w:caps/>
+                                          <w:color w:val="FFFFFF" w:themeColor="background1"/>
+                                        </w:rPr>
+                                        <w:t>2019</w:t>
+                                      </w:r>
+                                    </w:sdtContent>
+                                  </w:sdt>
+                                </w:p>
+                              </w:txbxContent>
+                            </wps:txbx>
+                            <wps:bodyPr rot="0" spcFirstLastPara="0" vertOverflow="overflow" horzOverflow="overflow" vert="horz" wrap="square" lIns="457200" tIns="182880" rIns="457200" bIns="457200" numCol="1" spcCol="0" rtlCol="0" fromWordArt="0" anchor="b" anchorCtr="0" forceAA="0" compatLnSpc="1">
+                              <a:prstTxWarp prst="textNoShape">
+                                <a:avLst/>
+                              </a:prstTxWarp>
+                              <a:noAutofit/>
+                            </wps:bodyPr>
+                          </wps:wsp>
+                          <wps:wsp>
+                            <wps:cNvPr id="122" name="Zone de texte 122"/>
+                            <wps:cNvSpPr txBox="1"/>
+                            <wps:spPr>
+                              <a:xfrm>
+                                <a:off x="0" y="0"/>
+                                <a:ext cx="6858000" cy="7315200"/>
+                              </a:xfrm>
+                              <a:prstGeom prst="rect">
+                                <a:avLst/>
+                              </a:prstGeom>
+                              <a:noFill/>
+                              <a:ln w="6350">
+                                <a:noFill/>
+                              </a:ln>
+                              <a:effectLst/>
+                            </wps:spPr>
+                            <wps:style>
+                              <a:lnRef idx="0">
+                                <a:schemeClr val="accent1"/>
+                              </a:lnRef>
+                              <a:fillRef idx="0">
+                                <a:schemeClr val="accent1"/>
+                              </a:fillRef>
+                              <a:effectRef idx="0">
+                                <a:schemeClr val="accent1"/>
+                              </a:effectRef>
+                              <a:fontRef idx="minor">
+                                <a:schemeClr val="dk1"/>
+                              </a:fontRef>
+                            </wps:style>
+                            <wps:txbx>
+                              <w:txbxContent>
+                                <w:sdt>
+                                  <w:sdtPr>
+                                    <w:rPr>
+                                      <w:rFonts w:asciiTheme="majorHAnsi" w:eastAsiaTheme="majorEastAsia" w:hAnsiTheme="majorHAnsi" w:cstheme="majorBidi"/>
+                                      <w:color w:val="595959" w:themeColor="text1" w:themeTint="A6"/>
+                                      <w:sz w:val="108"/>
+                                      <w:szCs w:val="108"/>
+                                    </w:rPr>
+                                    <w:alias w:val="Titre"/>
+                                    <w:tag w:val=""/>
+                                    <w:id w:val="-124502"/>
+                                    <w:dataBinding w:prefixMappings="xmlns:ns0='http://purl.org/dc/elements/1.1/' xmlns:ns1='http://schemas.openxmlformats.org/package/2006/metadata/core-properties' " w:xpath="/ns1:coreProperties[1]/ns0:title[1]" w:storeItemID="{6C3C8BC8-F283-45AE-878A-BAB7291924A1}"/>
+                                    <w:text/>
+                                  </w:sdtPr>
+                                  <w:sdtContent>
+                                    <w:p>
+                                      <w:pPr>
+                                        <w:pStyle w:val="Sansinterligne"/>
+                                        <w:pBdr>
+                                          <w:bottom w:val="single" w:sz="6" w:space="4" w:color="7F7F7F" w:themeColor="text1" w:themeTint="80"/>
+                                        </w:pBdr>
+                                        <w:rPr>
+                                          <w:rFonts w:asciiTheme="majorHAnsi" w:eastAsiaTheme="majorEastAsia" w:hAnsiTheme="majorHAnsi" w:cstheme="majorBidi"/>
+                                          <w:color w:val="595959" w:themeColor="text1" w:themeTint="A6"/>
+                                          <w:sz w:val="108"/>
+                                          <w:szCs w:val="108"/>
+                                        </w:rPr>
+                                      </w:pPr>
+                                      <w:r>
+                                        <w:rPr>
+                                          <w:rFonts w:asciiTheme="majorHAnsi" w:eastAsiaTheme="majorEastAsia" w:hAnsiTheme="majorHAnsi" w:cstheme="majorBidi"/>
+                                          <w:color w:val="595959" w:themeColor="text1" w:themeTint="A6"/>
+                                          <w:sz w:val="108"/>
+                                          <w:szCs w:val="108"/>
+                                        </w:rPr>
+                                        <w:t>Amélioration de la gestion des stocks</w:t>
+                                      </w:r>
+                                    </w:p>
+                                  </w:sdtContent>
+                                </w:sdt>
+                                <w:sdt>
+                                  <w:sdtPr>
+                                    <w:rPr>
+                                      <w:caps/>
+                                      <w:color w:val="335B74" w:themeColor="text2"/>
+                                      <w:sz w:val="36"/>
+                                      <w:szCs w:val="36"/>
+                                    </w:rPr>
+                                    <w:alias w:val="Sous-titre"/>
+                                    <w:tag w:val=""/>
+                                    <w:id w:val="-476848558"/>
+                                    <w:dataBinding w:prefixMappings="xmlns:ns0='http://purl.org/dc/elements/1.1/' xmlns:ns1='http://schemas.openxmlformats.org/package/2006/metadata/core-properties' " w:xpath="/ns1:coreProperties[1]/ns0:subject[1]" w:storeItemID="{6C3C8BC8-F283-45AE-878A-BAB7291924A1}"/>
+                                    <w:text/>
+                                  </w:sdtPr>
+                                  <w:sdtContent>
+                                    <w:p>
+                                      <w:pPr>
+                                        <w:pStyle w:val="Sansinterligne"/>
+                                        <w:spacing w:before="240"/>
+                                        <w:rPr>
+                                          <w:caps/>
+                                          <w:color w:val="335B74" w:themeColor="text2"/>
+                                          <w:sz w:val="36"/>
+                                          <w:szCs w:val="36"/>
+                                        </w:rPr>
+                                      </w:pPr>
+                                      <w:r>
+                                        <w:rPr>
+                                          <w:caps/>
+                                          <w:color w:val="335B74" w:themeColor="text2"/>
+                                          <w:sz w:val="36"/>
+                                          <w:szCs w:val="36"/>
+                                        </w:rPr>
+                                        <w:t>Cahier des charges</w:t>
+                                      </w:r>
+                                    </w:p>
+                                  </w:sdtContent>
+                                </w:sdt>
+                              </w:txbxContent>
+                            </wps:txbx>
+                            <wps:bodyPr rot="0" spcFirstLastPara="0" vertOverflow="overflow" horzOverflow="overflow" vert="horz" wrap="square" lIns="457200" tIns="457200" rIns="457200" bIns="457200" numCol="1" spcCol="0" rtlCol="0" fromWordArt="0" anchor="ctr" anchorCtr="0" forceAA="0" compatLnSpc="1">
+                              <a:prstTxWarp prst="textNoShape">
+                                <a:avLst/>
+                              </a:prstTxWarp>
+                              <a:noAutofit/>
+                            </wps:bodyPr>
+                          </wps:wsp>
+                        </wpg:wgp>
+                      </a:graphicData>
+                    </a:graphic>
+                    <wp14:sizeRelH relativeFrom="page">
+                      <wp14:pctWidth>88200</wp14:pctWidth>
+                    </wp14:sizeRelH>
+                    <wp14:sizeRelV relativeFrom="page">
+                      <wp14:pctHeight>90900</wp14:pctHeight>
+                    </wp14:sizeRelV>
+                  </wp:anchor>
+                </w:drawing>
+              </mc:Choice>
+              <mc:Fallback>
+                <w:pict>
+                  <v:group id="Groupe 119" o:spid="_x0000_s1026" style="position:absolute;margin-left:0;margin-top:0;width:539.6pt;height:719.9pt;z-index:-251657216;mso-width-percent:882;mso-height-percent:909;mso-position-horizontal:center;mso-position-horizontal-relative:page;mso-position-vertical:center;mso-position-vertical-relative:page;mso-width-percent:882;mso-height-percent:909" coordsize="68580,92717" o:gfxdata="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">
+                    <v:rect id="Rectangle 120" o:spid="_x0000_s1027" style="position:absolute;top:73152;width:68580;height:1431;visibility:visible;mso-wrap-style:square;v-text-anchor:middle" o:gfxdata="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" fillcolor="#1cade4 [3204]" stroked="f" strokeweight="1pt"/>
+                    <v:rect id="Rectangle 121" o:spid="_x0000_s1028" style="position:absolute;top:74390;width:68580;height:18327;visibility:visible;mso-wrap-style:square;v-text-anchor:bottom" o:gfxdata="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" fillcolor="#2683c6 [3205]" stroked="f" strokeweight="1pt">
+                      <v:textbox inset="36pt,14.4pt,36pt,36pt">
+                        <w:txbxContent>
+                          <w:sdt>
+                            <w:sdtPr>
+                              <w:rPr>
+                                <w:color w:val="FFFFFF" w:themeColor="background1"/>
+                                <w:sz w:val="32"/>
+                                <w:szCs w:val="32"/>
+                              </w:rPr>
+                              <w:alias w:val="Auteur"/>
+                              <w:tag w:val=""/>
+                              <w:id w:val="701359545"/>
+                              <w:dataBinding w:prefixMappings="xmlns:ns0='http://purl.org/dc/elements/1.1/' xmlns:ns1='http://schemas.openxmlformats.org/package/2006/metadata/core-properties' " w:xpath="/ns1:coreProperties[1]/ns0:creator[1]" w:storeItemID="{6C3C8BC8-F283-45AE-878A-BAB7291924A1}"/>
+                              <w:text/>
+                            </w:sdtPr>
+                            <w:sdtContent>
+                              <w:p>
+                                <w:pPr>
+                                  <w:pStyle w:val="Sansinterligne"/>
+                                  <w:rPr>
+                                    <w:color w:val="FFFFFF" w:themeColor="background1"/>
+                                    <w:sz w:val="32"/>
+                                    <w:szCs w:val="32"/>
+                                  </w:rPr>
+                                </w:pPr>
+                                <w:r>
+                                  <w:rPr>
+                                    <w:color w:val="FFFFFF" w:themeColor="background1"/>
+                                    <w:sz w:val="32"/>
+                                    <w:szCs w:val="32"/>
+                                  </w:rPr>
+                                  <w:t xml:space="preserve">Flavio </w:t>
+                                </w:r>
+                                <w:proofErr w:type="spellStart"/>
+                                <w:r>
+                                  <w:rPr>
+                                    <w:color w:val="FFFFFF" w:themeColor="background1"/>
+                                    <w:sz w:val="32"/>
+                                    <w:szCs w:val="32"/>
+                                  </w:rPr>
+                                  <w:t>Ranchon</w:t>
+                                </w:r>
+                                <w:proofErr w:type="spellEnd"/>
+                                <w:r>
+                                  <w:rPr>
+                                    <w:color w:val="FFFFFF" w:themeColor="background1"/>
+                                    <w:sz w:val="32"/>
+                                    <w:szCs w:val="32"/>
+                                  </w:rPr>
+                                  <w:t xml:space="preserve"> | </w:t>
+                                </w:r>
+                                <w:r>
+                                  <w:rPr>
+                                    <w:color w:val="FFFFFF" w:themeColor="background1"/>
+                                    <w:sz w:val="32"/>
+                                    <w:szCs w:val="32"/>
+                                  </w:rPr>
+                                  <w:t>Jaël Vavasseur</w:t>
+                                </w:r>
+                              </w:p>
+                            </w:sdtContent>
+                          </w:sdt>
+                          <w:p>
+                            <w:pPr>
+                              <w:pStyle w:val="Sansinterligne"/>
+                              <w:rPr>
+                                <w:caps/>
+                                <w:color w:val="FFFFFF" w:themeColor="background1"/>
+                              </w:rPr>
+                            </w:pPr>
+                            <w:sdt>
+                              <w:sdtPr>
+                                <w:rPr>
+                                  <w:caps/>
+                                  <w:color w:val="FFFFFF" w:themeColor="background1"/>
+                                </w:rPr>
+                                <w:alias w:val="Société"/>
+                                <w:tag w:val=""/>
+                                <w:id w:val="1402948465"/>
+                                <w:dataBinding w:prefixMappings="xmlns:ns0='http://schemas.openxmlformats.org/officeDocument/2006/extended-properties' " w:xpath="/ns0:Properties[1]/ns0:Company[1]" w:storeItemID="{6668398D-A668-4E3E-A5EB-62B293D839F1}"/>
+                                <w:text/>
+                              </w:sdtPr>
+                              <w:sdtContent>
+                                <w:r>
+                                  <w:rPr>
+                                    <w:caps/>
+                                    <w:color w:val="FFFFFF" w:themeColor="background1"/>
+                                  </w:rPr>
+                                  <w:t>Projet Profan – Sujet 1</w:t>
+                                </w:r>
+                              </w:sdtContent>
+                            </w:sdt>
+                            <w:r>
+                              <w:rPr>
+                                <w:caps/>
+                                <w:color w:val="FFFFFF" w:themeColor="background1"/>
+                              </w:rPr>
+                              <w:t xml:space="preserve"> | </w:t>
+                            </w:r>
+                            <w:sdt>
+                              <w:sdtPr>
+                                <w:rPr>
+                                  <w:caps/>
+                                  <w:color w:val="FFFFFF" w:themeColor="background1"/>
+                                </w:rPr>
+                                <w:alias w:val="Adresse"/>
+                                <w:tag w:val=""/>
+                                <w:id w:val="1909419091"/>
+                                <w:dataBinding w:prefixMappings="xmlns:ns0='http://schemas.microsoft.com/office/2006/coverPageProps' " w:xpath="/ns0:CoverPageProperties[1]/ns0:CompanyAddress[1]" w:storeItemID="{55AF091B-3C7A-41E3-B477-F2FDAA23CFDA}"/>
+                                <w:text/>
+                              </w:sdtPr>
+                              <w:sdtContent>
+                                <w:r>
+                                  <w:rPr>
+                                    <w:caps/>
+                                    <w:color w:val="FFFFFF" w:themeColor="background1"/>
+                                  </w:rPr>
+                                  <w:t>2019</w:t>
+                                </w:r>
+                              </w:sdtContent>
+                            </w:sdt>
+                          </w:p>
+                        </w:txbxContent>
+                      </v:textbox>
+                    </v:rect>
+                    <v:shapetype id="_x0000_t202" coordsize="21600,21600" o:spt="202" path="m,l,21600r21600,l21600,xe">
+                      <v:stroke joinstyle="miter"/>
+                      <v:path gradientshapeok="t" o:connecttype="rect"/>
+                    </v:shapetype>
+                    <v:shape id="Zone de texte 122" o:spid="_x0000_s1029" type="#_x0000_t202" style="position:absolute;width:68580;height:73152;visibility:visible;mso-wrap-style:square;v-text-anchor:middle" o:gfxdata="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" filled="f" stroked="f" strokeweight=".5pt">
+                      <v:textbox inset="36pt,36pt,36pt,36pt">
+                        <w:txbxContent>
+                          <w:sdt>
+                            <w:sdtPr>
+                              <w:rPr>
+                                <w:rFonts w:asciiTheme="majorHAnsi" w:eastAsiaTheme="majorEastAsia" w:hAnsiTheme="majorHAnsi" w:cstheme="majorBidi"/>
+                                <w:color w:val="595959" w:themeColor="text1" w:themeTint="A6"/>
+                                <w:sz w:val="108"/>
+                                <w:szCs w:val="108"/>
+                              </w:rPr>
+                              <w:alias w:val="Titre"/>
+                              <w:tag w:val=""/>
+                              <w:id w:val="-124502"/>
+                              <w:dataBinding w:prefixMappings="xmlns:ns0='http://purl.org/dc/elements/1.1/' xmlns:ns1='http://schemas.openxmlformats.org/package/2006/metadata/core-properties' " w:xpath="/ns1:coreProperties[1]/ns0:title[1]" w:storeItemID="{6C3C8BC8-F283-45AE-878A-BAB7291924A1}"/>
+                              <w:text/>
+                            </w:sdtPr>
+                            <w:sdtContent>
+                              <w:p>
+                                <w:pPr>
+                                  <w:pStyle w:val="Sansinterligne"/>
+                                  <w:pBdr>
+                                    <w:bottom w:val="single" w:sz="6" w:space="4" w:color="7F7F7F" w:themeColor="text1" w:themeTint="80"/>
+                                  </w:pBdr>
+                                  <w:rPr>
+                                    <w:rFonts w:asciiTheme="majorHAnsi" w:eastAsiaTheme="majorEastAsia" w:hAnsiTheme="majorHAnsi" w:cstheme="majorBidi"/>
+                                    <w:color w:val="595959" w:themeColor="text1" w:themeTint="A6"/>
+                                    <w:sz w:val="108"/>
+                                    <w:szCs w:val="108"/>
+                                  </w:rPr>
+                                </w:pPr>
+                                <w:r>
+                                  <w:rPr>
+                                    <w:rFonts w:asciiTheme="majorHAnsi" w:eastAsiaTheme="majorEastAsia" w:hAnsiTheme="majorHAnsi" w:cstheme="majorBidi"/>
+                                    <w:color w:val="595959" w:themeColor="text1" w:themeTint="A6"/>
+                                    <w:sz w:val="108"/>
+                                    <w:szCs w:val="108"/>
+                                  </w:rPr>
+                                  <w:t>Amélioration de la gestion des stocks</w:t>
+                                </w:r>
+                              </w:p>
+                            </w:sdtContent>
+                          </w:sdt>
+                          <w:sdt>
+                            <w:sdtPr>
+                              <w:rPr>
+                                <w:caps/>
+                                <w:color w:val="335B74" w:themeColor="text2"/>
+                                <w:sz w:val="36"/>
+                                <w:szCs w:val="36"/>
+                              </w:rPr>
+                              <w:alias w:val="Sous-titre"/>
+                              <w:tag w:val=""/>
+                              <w:id w:val="-476848558"/>
+                              <w:dataBinding w:prefixMappings="xmlns:ns0='http://purl.org/dc/elements/1.1/' xmlns:ns1='http://schemas.openxmlformats.org/package/2006/metadata/core-properties' " w:xpath="/ns1:coreProperties[1]/ns0:subject[1]" w:storeItemID="{6C3C8BC8-F283-45AE-878A-BAB7291924A1}"/>
+                              <w:text/>
+                            </w:sdtPr>
+                            <w:sdtContent>
+                              <w:p>
+                                <w:pPr>
+                                  <w:pStyle w:val="Sansinterligne"/>
+                                  <w:spacing w:before="240"/>
+                                  <w:rPr>
+                                    <w:caps/>
+                                    <w:color w:val="335B74" w:themeColor="text2"/>
+                                    <w:sz w:val="36"/>
+                                    <w:szCs w:val="36"/>
+                                  </w:rPr>
+                                </w:pPr>
+                                <w:r>
+                                  <w:rPr>
+                                    <w:caps/>
+                                    <w:color w:val="335B74" w:themeColor="text2"/>
+                                    <w:sz w:val="36"/>
+                                    <w:szCs w:val="36"/>
+                                  </w:rPr>
+                                  <w:t>Cahier des charges</w:t>
+                                </w:r>
+                              </w:p>
+                            </w:sdtContent>
+                          </w:sdt>
+                        </w:txbxContent>
+                      </v:textbox>
+                    </v:shape>
+                    <w10:wrap anchorx="page" anchory="page"/>
+                  </v:group>
+                </w:pict>
+              </mc:Fallback>
+            </mc:AlternateContent>
+          </w:r>
+        </w:p>
+        <w:p>
+          <w:pPr>
+            <w:rPr>
+              <w:rFonts w:eastAsiaTheme="minorEastAsia"/>
+              <w:color w:val="1CADE4" w:themeColor="accent1"/>
+              <w:lang w:eastAsia="fr-FR"/>
+            </w:rPr>
+          </w:pPr>
+          <w:r>
+            <w:rPr>
+              <w:rFonts w:eastAsiaTheme="minorEastAsia"/>
+              <w:color w:val="1CADE4" w:themeColor="accent1"/>
+              <w:lang w:eastAsia="fr-FR"/>
+            </w:rPr>
+            <w:br w:type="page"/>
+          </w:r>
+        </w:p>
+      </w:sdtContent>
+    </w:sdt>
+    <w:p>
+      <w:pPr>
+        <w:pStyle w:val="Titre1"/>
+      </w:pPr>
+    </w:p>
+    <w:p>
+      <w:pPr>
+        <w:pStyle w:val="Titre1"/>
+      </w:pPr>
+      <w:r>
+        <w:t>Description du projet :</w:t>
+      </w:r>
+      <w:r>
+        <w:t xml:space="preserve"> </w:t>
       </w:r>
     </w:p>
     <w:p/>
     <w:p>
       <w:pPr>
+        <w:ind w:firstLine="708"/>
+        <w:jc w:val="both"/>
+      </w:pPr>
+      <w:r>
+        <w:t>Le projet consiste en une gestion de stock pour une imprimerie, c'est à dire la gestion des stocks de papier, de l'encre, des produits d'entretien, tous les consommables qui servent à faire fonctionner les imprimantes. Les informations doivent être claires et accessibles à tous les utilisateurs facilement et rapidement.</w:t>
+      </w:r>
+    </w:p>
+    <w:p/>
+    <w:p>
+      <w:pPr>
         <w:pStyle w:val="Titre1"/>
       </w:pPr>
       <w:r>
-        <w:t>Description du projet :</w:t>
+        <w:t>Tâches à effectuer :</w:t>
       </w:r>
     </w:p>
     <w:p/>
     <w:p>
       <w:pPr>
-        <w:jc w:val="both"/>
-      </w:pPr>
-      <w:r>
-        <w:t>Le projet consiste en une gestion de stock pour une imprimerie, c'est à dire la gestion des stocks de papier, de l'encre, des produits d'entretien, tous les consommables qui servent à faire fonctionner les imprimantes. Les informations doivent être claires et accessibles à tous les utilisateurs facilement et rapidement.</w:t>
+        <w:pStyle w:val="Titre2"/>
+      </w:pPr>
+      <w:r>
+        <w:t xml:space="preserve">1. Créer </w:t>
+      </w:r>
+      <w:r>
+        <w:t xml:space="preserve">une </w:t>
+      </w:r>
+      <w:r>
+        <w:t>base de données référençant tou</w:t>
+      </w:r>
+      <w:r>
+        <w:t>t</w:t>
+      </w:r>
+      <w:r>
+        <w:t xml:space="preserve"> le stock</w:t>
       </w:r>
     </w:p>
     <w:p/>
     <w:p>
       <w:pPr>
-        <w:pStyle w:val="Titre1"/>
-      </w:pPr>
-      <w:r>
-        <w:t>Tâches à effectuer :</w:t>
-      </w:r>
-    </w:p>
-    <w:p/>
-    <w:p>
-      <w:pPr>
-        <w:pStyle w:val="Titre2"/>
-      </w:pPr>
-      <w:r>
-        <w:t xml:space="preserve">1. Créer </w:t>
-      </w:r>
-      <w:r>
-        <w:t xml:space="preserve">une </w:t>
-      </w:r>
-      <w:r>
-        <w:t>base de données référençant tou</w:t>
-      </w:r>
-      <w:r>
-        <w:t>t</w:t>
-      </w:r>
-      <w:r>
-        <w:t xml:space="preserve"> le stock</w:t>
-      </w:r>
-    </w:p>
-    <w:p/>
-    <w:p>
-      <w:pPr>
+        <w:ind w:firstLine="708"/>
         <w:jc w:val="both"/>
       </w:pPr>
       <w:r>
@@ -141,7 +845,12 @@
         <w:t>Support</w:t>
       </w:r>
       <w:r>
-        <w:t xml:space="preserve"> qui comportera plusieurs champs permettant de différencier les supports (papier, carton ...) par leur couleur leur format ou encore leur type. </w:t>
+        <w:t xml:space="preserve"> qui comportera plusie</w:t>
+      </w:r>
+      <w:bookmarkStart w:id="0" w:name="_GoBack"/>
+      <w:bookmarkEnd w:id="0"/>
+      <w:r>
+        <w:t xml:space="preserve">urs champs permettant de différencier les supports (papier, carton ...) par leur couleur leur format ou encore leur type. </w:t>
       </w:r>
       <w:r>
         <w:t>U</w:t>
@@ -196,7 +905,11 @@
     <w:p/>
     <w:p/>
     <w:p/>
-    <w:p/>
+    <w:p>
+      <w:r>
+        <w:br w:type="page"/>
+      </w:r>
+    </w:p>
     <w:p>
       <w:pPr>
         <w:pStyle w:val="Titre2"/>
@@ -232,16 +945,64 @@
         <w:t>Notre application comportera plusieurs pages :</w:t>
       </w:r>
     </w:p>
-    <w:p>
-      <w:pPr>
-        <w:pStyle w:val="Paragraphedeliste"/>
+    <w:p/>
+    <w:p>
+      <w:pPr>
+        <w:pStyle w:val="Titre3"/>
         <w:numPr>
           <w:ilvl w:val="0"/>
-          <w:numId w:val="2"/>
+          <w:numId w:val="5"/>
         </w:numPr>
       </w:pPr>
       <w:r>
-        <w:t>La page d’accueil</w:t>
+        <w:t>P</w:t>
+      </w:r>
+      <w:r>
+        <w:t>age d’accueil</w:t>
+      </w:r>
+    </w:p>
+    <w:p>
+      <w:pPr>
+        <w:ind w:left="708"/>
+        <w:jc w:val="both"/>
+      </w:pPr>
+      <w:r>
+        <w:t>C’est la page qui apparait lorsque l’on se connecte, elle contiendra seulement l’historique des modifications et créations d’items dans la base de données.</w:t>
+      </w:r>
+    </w:p>
+    <w:p>
+      <w:pPr>
+        <w:jc w:val="both"/>
+      </w:pPr>
+    </w:p>
+    <w:p>
+      <w:pPr>
+        <w:pStyle w:val="Titre3"/>
+        <w:numPr>
+          <w:ilvl w:val="0"/>
+          <w:numId w:val="5"/>
+        </w:numPr>
+      </w:pPr>
+      <w:r>
+        <w:t>Rechercher un produit</w:t>
+      </w:r>
+    </w:p>
+    <w:p>
+      <w:pPr>
+        <w:ind w:left="708"/>
+        <w:jc w:val="both"/>
+      </w:pPr>
+      <w:r>
+        <w:t xml:space="preserve">Cette page permet de rechercher un produit dans la base de données, plusieurs critères seront disponibles pour affiner la recherche, et la liste des produits sera affichée en dessous classée en fonction de </w:t>
+      </w:r>
+      <w:r>
+        <w:t>la</w:t>
+      </w:r>
+      <w:r>
+        <w:t xml:space="preserve"> pertinence</w:t>
+      </w:r>
+      <w:r>
+        <w:t xml:space="preserve"> des articles.</w:t>
       </w:r>
     </w:p>
     <w:p>
@@ -249,20 +1010,26 @@
         <w:ind w:left="360"/>
         <w:jc w:val="both"/>
       </w:pPr>
-      <w:r>
-        <w:t>C’est la page qui apparait lorsque l’on se connecte, elle contiendra seulement l’historique des modifications et créations d’items dans la base de données.</w:t>
-      </w:r>
-    </w:p>
-    <w:p>
-      <w:pPr>
-        <w:pStyle w:val="Paragraphedeliste"/>
+    </w:p>
+    <w:p>
+      <w:pPr>
+        <w:pStyle w:val="Titre3"/>
         <w:numPr>
           <w:ilvl w:val="0"/>
-          <w:numId w:val="2"/>
+          <w:numId w:val="5"/>
         </w:numPr>
       </w:pPr>
       <w:r>
-        <w:t>Rechercher un produit</w:t>
+        <w:t>Créer produit</w:t>
+      </w:r>
+    </w:p>
+    <w:p>
+      <w:pPr>
+        <w:ind w:left="708"/>
+        <w:jc w:val="both"/>
+      </w:pPr>
+      <w:r>
+        <w:t>Cette page accessible seulement aux administrateurs permet l’ajout d’un article à la base de données en spécifiant tous les champs de la base de données.</w:t>
       </w:r>
     </w:p>
     <w:p>
@@ -270,29 +1037,26 @@
         <w:ind w:left="360"/>
         <w:jc w:val="both"/>
       </w:pPr>
-      <w:r>
-        <w:t xml:space="preserve">Cette page permet de rechercher un produit dans la base de données, plusieurs critères seront disponibles pour affiner la recherche, et la liste des produits sera affichée en dessous classée en fonction de </w:t>
-      </w:r>
-      <w:r>
-        <w:t>la</w:t>
-      </w:r>
-      <w:r>
-        <w:t xml:space="preserve"> pertinence</w:t>
-      </w:r>
-      <w:r>
-        <w:t xml:space="preserve"> des articles.</w:t>
-      </w:r>
-    </w:p>
-    <w:p>
-      <w:pPr>
-        <w:pStyle w:val="Paragraphedeliste"/>
+    </w:p>
+    <w:p>
+      <w:pPr>
+        <w:pStyle w:val="Titre3"/>
         <w:numPr>
           <w:ilvl w:val="0"/>
-          <w:numId w:val="2"/>
+          <w:numId w:val="5"/>
         </w:numPr>
       </w:pPr>
       <w:r>
-        <w:t>Créer produit</w:t>
+        <w:t>Gestion utilisateurs</w:t>
+      </w:r>
+    </w:p>
+    <w:p>
+      <w:pPr>
+        <w:ind w:left="708"/>
+        <w:jc w:val="both"/>
+      </w:pPr>
+      <w:r>
+        <w:t>Cette page aussi est réservée aux administrateurs et permet de visualiser la liste de tous les utilisateurs, d’en ajouter ou encore de modifier les droits de certains utilisateurs.</w:t>
       </w:r>
     </w:p>
     <w:p>
@@ -300,37 +1064,43 @@
         <w:ind w:left="360"/>
         <w:jc w:val="both"/>
       </w:pPr>
-      <w:r>
-        <w:t>Cette page accessible seulement aux administrateurs permet l’ajout d’un article à la base de données en spécifiant tous les champs de la base de données.</w:t>
-      </w:r>
-    </w:p>
-    <w:p>
-      <w:pPr>
-        <w:pStyle w:val="Paragraphedeliste"/>
+    </w:p>
+    <w:p>
+      <w:pPr>
+        <w:pStyle w:val="Titre3"/>
         <w:numPr>
           <w:ilvl w:val="0"/>
-          <w:numId w:val="2"/>
+          <w:numId w:val="5"/>
         </w:numPr>
       </w:pPr>
       <w:r>
-        <w:t>Gestion utilisateurs</w:t>
-      </w:r>
-    </w:p>
-    <w:p>
-      <w:pPr>
-        <w:ind w:left="360"/>
+        <w:t>Statistiques</w:t>
+      </w:r>
+    </w:p>
+    <w:p>
+      <w:pPr>
+        <w:ind w:left="708"/>
         <w:jc w:val="both"/>
       </w:pPr>
       <w:r>
-        <w:t>Cette page aussi est réservée aux administrateurs et permet de visualiser la liste de tous les utilisateurs, d’en ajouter ou encore de modifier les droits de certains utilisateurs.</w:t>
+        <w:t>Cette page contiendra quelques chiffres et graphiques concernant l’</w:t>
+      </w:r>
+      <w:r>
+        <w:t>utilisation et la consommation des produits au fil du temps.</w:t>
       </w:r>
     </w:p>
     <w:p>
       <w:pPr>
         <w:pStyle w:val="Paragraphedeliste"/>
+        <w:jc w:val="both"/>
+      </w:pPr>
+    </w:p>
+    <w:p>
+      <w:pPr>
+        <w:pStyle w:val="Titre3"/>
         <w:numPr>
           <w:ilvl w:val="0"/>
-          <w:numId w:val="2"/>
+          <w:numId w:val="5"/>
         </w:numPr>
       </w:pPr>
       <w:r>
@@ -339,19 +1109,10 @@
     </w:p>
     <w:p>
       <w:pPr>
-        <w:ind w:left="360"/>
-      </w:pPr>
-      <w:r>
-        <w:t xml:space="preserve">Cette page sert à apprendre aux nouveaux utilisateurs à gérer la base de données. </w:t>
-      </w:r>
-    </w:p>
-    <w:p>
-      <w:pPr>
-        <w:ind w:left="360"/>
-        <w:jc w:val="both"/>
-      </w:pPr>
-      <w:r>
-        <w:t xml:space="preserve">Pour les administrateurs, cette page expliquera comment effectuer la gestion des utilisateurs et la gestion (ajout, modification, suppression) des articles dans la base de données et enfin une explication du fonctionnement de la recherche </w:t>
+        <w:ind w:left="708"/>
+      </w:pPr>
+      <w:r>
+        <w:t xml:space="preserve">Cette page sert à apprendre aux nouveaux utilisateurs à gérer la base de données. Pour les administrateurs, cette page expliquera comment effectuer la gestion des utilisateurs et la gestion (ajout, modification, suppression) des articles dans la base de données et enfin une explication du fonctionnement de la recherche </w:t>
       </w:r>
       <w:r>
         <w:t>par critère (et l’utilisation de l’appareil photo pour scanner les code-barres).</w:t>
@@ -359,23 +1120,168 @@
     </w:p>
     <w:p>
       <w:pPr>
-        <w:ind w:left="360"/>
-        <w:jc w:val="both"/>
+        <w:ind w:left="708"/>
       </w:pPr>
       <w:r>
         <w:t>Pour les autres utilisateurs, cette page expliquera la modification des articles, la recherche par critères (et l’utilisation de l’appareil photo pour scanner les code-barres).</w:t>
       </w:r>
     </w:p>
-    <w:p>
-      <w:r>
-        <w:t>//diagramme de cas d'utilisation</w:t>
+    <w:p/>
+    <w:p>
+      <w:pPr>
+        <w:keepNext/>
+      </w:pPr>
+      <w:r>
+        <w:rPr>
+          <w:noProof/>
+        </w:rPr>
+        <w:lastRenderedPageBreak/>
+        <w:drawing>
+          <wp:anchor distT="0" distB="0" distL="114300" distR="114300" simplePos="0" relativeHeight="251660288" behindDoc="0" locked="0" layoutInCell="1" allowOverlap="1" wp14:anchorId="42669BD1">
+            <wp:simplePos x="0" y="0"/>
+            <wp:positionH relativeFrom="margin">
+              <wp:align>center</wp:align>
+            </wp:positionH>
+            <wp:positionV relativeFrom="paragraph">
+              <wp:posOffset>0</wp:posOffset>
+            </wp:positionV>
+            <wp:extent cx="4375150" cy="3600450"/>
+            <wp:effectExtent l="0" t="0" r="6350" b="0"/>
+            <wp:wrapTopAndBottom/>
+            <wp:docPr id="454" name="Image 454"/>
+            <wp:cNvGraphicFramePr>
+              <a:graphicFrameLocks xmlns:a="http://schemas.openxmlformats.org/drawingml/2006/main" noChangeAspect="1"/>
+            </wp:cNvGraphicFramePr>
+            <a:graphic xmlns:a="http://schemas.openxmlformats.org/drawingml/2006/main">
+              <a:graphicData uri="http://schemas.openxmlformats.org/drawingml/2006/picture">
+                <pic:pic xmlns:pic="http://schemas.openxmlformats.org/drawingml/2006/picture">
+                  <pic:nvPicPr>
+                    <pic:cNvPr id="0" name="Picture 9"/>
+                    <pic:cNvPicPr>
+                      <a:picLocks noChangeAspect="1" noChangeArrowheads="1"/>
+                    </pic:cNvPicPr>
+                  </pic:nvPicPr>
+                  <pic:blipFill>
+                    <a:blip r:embed="rId9">
+                      <a:extLst>
+                        <a:ext uri="{28A0092B-C50C-407E-A947-70E740481C1C}">
+                          <a14:useLocalDpi xmlns:a14="http://schemas.microsoft.com/office/drawing/2010/main" val="0"/>
+                        </a:ext>
+                      </a:extLst>
+                    </a:blip>
+                    <a:srcRect/>
+                    <a:stretch>
+                      <a:fillRect/>
+                    </a:stretch>
+                  </pic:blipFill>
+                  <pic:spPr bwMode="auto">
+                    <a:xfrm>
+                      <a:off x="0" y="0"/>
+                      <a:ext cx="4375150" cy="3600450"/>
+                    </a:xfrm>
+                    <a:prstGeom prst="rect">
+                      <a:avLst/>
+                    </a:prstGeom>
+                    <a:noFill/>
+                    <a:ln>
+                      <a:noFill/>
+                    </a:ln>
+                  </pic:spPr>
+                </pic:pic>
+              </a:graphicData>
+            </a:graphic>
+          </wp:anchor>
+        </w:drawing>
+      </w:r>
+    </w:p>
+    <w:p>
+      <w:pPr>
+        <w:pStyle w:val="Lgende"/>
+        <w:jc w:val="center"/>
+      </w:pPr>
+      <w:r>
+        <w:t>Figure 2 : Diagramme des cas d'utilisations</w:t>
       </w:r>
     </w:p>
     <w:p/>
     <w:p/>
+    <w:p>
+      <w:pPr>
+        <w:pStyle w:val="Titre2"/>
+      </w:pPr>
+      <w:r>
+        <w:t>3. Créer des formulaires pour modifier</w:t>
+      </w:r>
+      <w:r>
+        <w:t xml:space="preserve"> ou</w:t>
+      </w:r>
+      <w:r>
+        <w:t xml:space="preserve"> créer des éléments de la base de données</w:t>
+      </w:r>
+    </w:p>
     <w:p/>
+    <w:p>
+      <w:pPr>
+        <w:jc w:val="both"/>
+      </w:pPr>
+      <w:r>
+        <w:t>Nous voulons créer des formulaires qui permettront aux utilisateurs en ayant la permission d’ajouter un élément dans la base de donnée</w:t>
+      </w:r>
+      <w:r>
+        <w:t>s</w:t>
+      </w:r>
+      <w:r>
+        <w:t xml:space="preserve">, par exemple un nouveau type de </w:t>
+      </w:r>
+      <w:r>
+        <w:t>papier</w:t>
+      </w:r>
+      <w:r>
+        <w:t xml:space="preserve"> nouvellement acheté. Les éléments de la base de données pourront aussi être modifiés, par exemple pour si un produit change de format ou de taille</w:t>
+      </w:r>
+      <w:r>
+        <w:t>, ou tout simplement si quelqu’un prend 200 feuilles du stock et veut le notifier dans la base de données</w:t>
+      </w:r>
+      <w:r>
+        <w:t>. Finalement, les administrateurs de la base de données pourront supprimer simplement un produit s’il n’existe plus sur le marché ou s’il est décidé de ne plus en acheter.</w:t>
+      </w:r>
+    </w:p>
     <w:p/>
+    <w:p>
+      <w:pPr>
+        <w:pStyle w:val="Titre2"/>
+      </w:pPr>
+      <w:r>
+        <w:t>4. Module de recherche par critère et par champ</w:t>
+      </w:r>
+    </w:p>
     <w:p/>
+    <w:p>
+      <w:pPr>
+        <w:jc w:val="both"/>
+      </w:pPr>
+      <w:r>
+        <w:t>Afin de faciliter la recherche dans la base de données, nous élaborerons un module de recherche par critère des produits, on pourra d’abord choisir dans quel</w:t>
+      </w:r>
+      <w:r>
+        <w:t>le</w:t>
+      </w:r>
+      <w:r>
+        <w:t xml:space="preserve"> table on cherche, puis on aura la possibilité d</w:t>
+      </w:r>
+      <w:r>
+        <w:t>’affiner et préciser</w:t>
+      </w:r>
+      <w:r>
+        <w:t xml:space="preserve"> nos critères de recherche</w:t>
+      </w:r>
+      <w:r>
+        <w:t xml:space="preserve"> par différents champs qui seront </w:t>
+      </w:r>
+      <w:r>
+        <w:t>les attributs des objets de la table.</w:t>
+      </w:r>
+    </w:p>
     <w:p/>
     <w:p>
       <w:pPr>
@@ -383,13 +1289,25 @@
       </w:pPr>
       <w:r>
         <w:lastRenderedPageBreak/>
-        <w:t>3. Créer des formulaires pour modifier</w:t>
-      </w:r>
-      <w:r>
-        <w:t xml:space="preserve"> ou</w:t>
-      </w:r>
-      <w:r>
-        <w:t xml:space="preserve"> créer des éléments de la base de données</w:t>
+        <w:t>5. Module de récupération</w:t>
+      </w:r>
+      <w:r>
+        <w:t xml:space="preserve"> de</w:t>
+      </w:r>
+      <w:r>
+        <w:t xml:space="preserve"> référence avec scannette ou appareil photo (code</w:t>
+      </w:r>
+      <w:r>
+        <w:t>-</w:t>
+      </w:r>
+      <w:r>
+        <w:t>barre</w:t>
+      </w:r>
+      <w:r>
+        <w:t>s</w:t>
+      </w:r>
+      <w:r>
+        <w:t>)</w:t>
       </w:r>
     </w:p>
     <w:p/>
@@ -398,35 +1316,47 @@
         <w:jc w:val="both"/>
       </w:pPr>
       <w:r>
-        <w:t>Nous voulons créer des formulaires qui permettront aux utilisateurs en ayant la permission d’ajouter un élément dans la base de donnée</w:t>
-      </w:r>
-      <w:r>
-        <w:t>s</w:t>
-      </w:r>
-      <w:r>
-        <w:t xml:space="preserve">, par exemple un nouveau type de </w:t>
-      </w:r>
-      <w:r>
-        <w:t>papier</w:t>
-      </w:r>
-      <w:r>
-        <w:t xml:space="preserve"> nouvellement acheté. Les éléments de la base de données pourront aussi être modifiés, par exemple pour si un produit change de format ou de taille</w:t>
-      </w:r>
-      <w:r>
-        <w:t>, ou tout simplement si quelqu’un prend 200 feuilles du stock et veut le notifier dans la base de données</w:t>
-      </w:r>
-      <w:r>
-        <w:t>. Finalement, les administrateurs de la base de données pourront supprimer simplement un produit s’il n’existe plus sur le marché ou s’il est décidé de ne plus en acheter.</w:t>
-      </w:r>
+        <w:t>Pour faciliter encore plus la recherche dans la base de données, nous développerons un outil permettant de scanner le code-barres de chaque objet du stock, soit avec une scannette, soit avec l’appareil photo de tablettes tactiles, ce qui permettra un accès plus facile et rapide à l’objet dans la base de données afin de modifier sa quantité par exemple.</w:t>
+      </w:r>
+    </w:p>
+    <w:p>
+      <w:pPr>
+        <w:jc w:val="both"/>
+      </w:pPr>
     </w:p>
     <w:p/>
+    <w:p>
+      <w:pPr>
+        <w:pStyle w:val="Titre1"/>
+      </w:pPr>
+      <w:r>
+        <w:t>Technologies utilisées</w:t>
+      </w:r>
+    </w:p>
     <w:p/>
     <w:p>
       <w:pPr>
         <w:pStyle w:val="Titre2"/>
       </w:pPr>
       <w:r>
-        <w:t>4. Module de recherche par critère et par champ</w:t>
+        <w:t xml:space="preserve">Langages </w:t>
+      </w:r>
+      <w:r>
+        <w:t xml:space="preserve">et </w:t>
+      </w:r>
+      <w:proofErr w:type="spellStart"/>
+      <w:r>
+        <w:t>Frameworks</w:t>
+      </w:r>
+      <w:proofErr w:type="spellEnd"/>
+      <w:r>
+        <w:t xml:space="preserve"> </w:t>
+      </w:r>
+      <w:r>
+        <w:t>utilisés</w:t>
+      </w:r>
+      <w:r>
+        <w:t> :</w:t>
       </w:r>
     </w:p>
     <w:p/>
@@ -435,155 +1365,359 @@
         <w:jc w:val="both"/>
       </w:pPr>
       <w:r>
-        <w:t>Afin de faciliter la recherche dans la base de données, nous élaborerons un module de recherche par critère des produits, on pourra d’abord choisir dans quel</w:t>
-      </w:r>
-      <w:r>
-        <w:t>le</w:t>
-      </w:r>
-      <w:r>
-        <w:t xml:space="preserve"> table on cherche, puis on aura la possibilité d</w:t>
-      </w:r>
-      <w:r>
-        <w:t>’affiner et préciser</w:t>
-      </w:r>
-      <w:r>
-        <w:t xml:space="preserve"> nos critères de recherche</w:t>
-      </w:r>
-      <w:r>
-        <w:t xml:space="preserve"> par différents champs qui seront </w:t>
-      </w:r>
-      <w:r>
-        <w:t>les attributs des objets de la table.</w:t>
-      </w:r>
-    </w:p>
-    <w:p/>
+        <w:t xml:space="preserve">Nous utiliserons le </w:t>
+      </w:r>
+      <w:r>
+        <w:t>Framework</w:t>
+      </w:r>
+      <w:r>
+        <w:t xml:space="preserve"> PHP Symfony qui </w:t>
+      </w:r>
+      <w:r>
+        <w:t xml:space="preserve">servira à coder la backend et </w:t>
+      </w:r>
+      <w:r>
+        <w:t xml:space="preserve">le </w:t>
+      </w:r>
+      <w:r>
+        <w:t>Framework</w:t>
+      </w:r>
+      <w:r>
+        <w:t xml:space="preserve"> Bootstrap</w:t>
+      </w:r>
+      <w:r>
+        <w:t xml:space="preserve"> qui sera la partie frontend de notre code. Ces </w:t>
+      </w:r>
+      <w:proofErr w:type="spellStart"/>
+      <w:r>
+        <w:t>Frameworks</w:t>
+      </w:r>
+      <w:proofErr w:type="spellEnd"/>
+      <w:r>
+        <w:t xml:space="preserve"> permettront de simplifier et d’accélérer le codage. Symfony nous aidera donc pour le PHP, alors que Bootstrap facilitera le codage HTML, JavaScript et CSS.</w:t>
+      </w:r>
+      <w:r>
+        <w:t xml:space="preserve"> </w:t>
+      </w:r>
+    </w:p>
+    <w:p>
+      <w:pPr>
+        <w:jc w:val="both"/>
+      </w:pPr>
+      <w:r>
+        <w:rPr>
+          <w:noProof/>
+        </w:rPr>
+        <w:drawing>
+          <wp:anchor distT="0" distB="0" distL="114300" distR="114300" simplePos="0" relativeHeight="251664384" behindDoc="1" locked="0" layoutInCell="1" allowOverlap="1">
+            <wp:simplePos x="0" y="0"/>
+            <wp:positionH relativeFrom="margin">
+              <wp:posOffset>490855</wp:posOffset>
+            </wp:positionH>
+            <wp:positionV relativeFrom="paragraph">
+              <wp:posOffset>6985</wp:posOffset>
+            </wp:positionV>
+            <wp:extent cx="2084705" cy="1042353"/>
+            <wp:effectExtent l="0" t="0" r="0" b="5715"/>
+            <wp:wrapNone/>
+            <wp:docPr id="458" name="Image 458" descr="RÃ©sultat de recherche d'images pour &quot;php&quot;"/>
+            <wp:cNvGraphicFramePr>
+              <a:graphicFrameLocks xmlns:a="http://schemas.openxmlformats.org/drawingml/2006/main" noChangeAspect="1"/>
+            </wp:cNvGraphicFramePr>
+            <a:graphic xmlns:a="http://schemas.openxmlformats.org/drawingml/2006/main">
+              <a:graphicData uri="http://schemas.openxmlformats.org/drawingml/2006/picture">
+                <pic:pic xmlns:pic="http://schemas.openxmlformats.org/drawingml/2006/picture">
+                  <pic:nvPicPr>
+                    <pic:cNvPr id="0" name="Picture 16" descr="RÃ©sultat de recherche d'images pour &quot;php&quot;"/>
+                    <pic:cNvPicPr>
+                      <a:picLocks noChangeAspect="1" noChangeArrowheads="1"/>
+                    </pic:cNvPicPr>
+                  </pic:nvPicPr>
+                  <pic:blipFill>
+                    <a:blip r:embed="rId10" cstate="print">
+                      <a:extLst>
+                        <a:ext uri="{28A0092B-C50C-407E-A947-70E740481C1C}">
+                          <a14:useLocalDpi xmlns:a14="http://schemas.microsoft.com/office/drawing/2010/main" val="0"/>
+                        </a:ext>
+                      </a:extLst>
+                    </a:blip>
+                    <a:srcRect/>
+                    <a:stretch>
+                      <a:fillRect/>
+                    </a:stretch>
+                  </pic:blipFill>
+                  <pic:spPr bwMode="auto">
+                    <a:xfrm>
+                      <a:off x="0" y="0"/>
+                      <a:ext cx="2084705" cy="1042353"/>
+                    </a:xfrm>
+                    <a:prstGeom prst="rect">
+                      <a:avLst/>
+                    </a:prstGeom>
+                    <a:noFill/>
+                    <a:ln>
+                      <a:noFill/>
+                    </a:ln>
+                  </pic:spPr>
+                </pic:pic>
+              </a:graphicData>
+            </a:graphic>
+            <wp14:sizeRelH relativeFrom="margin">
+              <wp14:pctWidth>0</wp14:pctWidth>
+            </wp14:sizeRelH>
+            <wp14:sizeRelV relativeFrom="margin">
+              <wp14:pctHeight>0</wp14:pctHeight>
+            </wp14:sizeRelV>
+          </wp:anchor>
+        </w:drawing>
+      </w:r>
+      <w:r>
+        <w:rPr>
+          <w:noProof/>
+        </w:rPr>
+        <w:drawing>
+          <wp:anchor distT="0" distB="0" distL="114300" distR="114300" simplePos="0" relativeHeight="251663360" behindDoc="1" locked="0" layoutInCell="1" allowOverlap="1">
+            <wp:simplePos x="0" y="0"/>
+            <wp:positionH relativeFrom="margin">
+              <wp:posOffset>2995930</wp:posOffset>
+            </wp:positionH>
+            <wp:positionV relativeFrom="paragraph">
+              <wp:posOffset>6985</wp:posOffset>
+            </wp:positionV>
+            <wp:extent cx="2013240" cy="1132670"/>
+            <wp:effectExtent l="0" t="0" r="6350" b="0"/>
+            <wp:wrapNone/>
+            <wp:docPr id="457" name="Image 457" descr="RÃ©sultat de recherche d'images pour &quot;html 5 css js&quot;"/>
+            <wp:cNvGraphicFramePr>
+              <a:graphicFrameLocks xmlns:a="http://schemas.openxmlformats.org/drawingml/2006/main" noChangeAspect="1"/>
+            </wp:cNvGraphicFramePr>
+            <a:graphic xmlns:a="http://schemas.openxmlformats.org/drawingml/2006/main">
+              <a:graphicData uri="http://schemas.openxmlformats.org/drawingml/2006/picture">
+                <pic:pic xmlns:pic="http://schemas.openxmlformats.org/drawingml/2006/picture">
+                  <pic:nvPicPr>
+                    <pic:cNvPr id="0" name="Picture 14" descr="RÃ©sultat de recherche d'images pour &quot;html 5 css js&quot;"/>
+                    <pic:cNvPicPr>
+                      <a:picLocks noChangeAspect="1" noChangeArrowheads="1"/>
+                    </pic:cNvPicPr>
+                  </pic:nvPicPr>
+                  <pic:blipFill>
+                    <a:blip r:embed="rId11" cstate="print">
+                      <a:extLst>
+                        <a:ext uri="{28A0092B-C50C-407E-A947-70E740481C1C}">
+                          <a14:useLocalDpi xmlns:a14="http://schemas.microsoft.com/office/drawing/2010/main" val="0"/>
+                        </a:ext>
+                      </a:extLst>
+                    </a:blip>
+                    <a:srcRect/>
+                    <a:stretch>
+                      <a:fillRect/>
+                    </a:stretch>
+                  </pic:blipFill>
+                  <pic:spPr bwMode="auto">
+                    <a:xfrm>
+                      <a:off x="0" y="0"/>
+                      <a:ext cx="2013240" cy="1132670"/>
+                    </a:xfrm>
+                    <a:prstGeom prst="rect">
+                      <a:avLst/>
+                    </a:prstGeom>
+                    <a:noFill/>
+                    <a:ln>
+                      <a:noFill/>
+                    </a:ln>
+                  </pic:spPr>
+                </pic:pic>
+              </a:graphicData>
+            </a:graphic>
+            <wp14:sizeRelH relativeFrom="margin">
+              <wp14:pctWidth>0</wp14:pctWidth>
+            </wp14:sizeRelH>
+            <wp14:sizeRelV relativeFrom="margin">
+              <wp14:pctHeight>0</wp14:pctHeight>
+            </wp14:sizeRelV>
+          </wp:anchor>
+        </w:drawing>
+      </w:r>
+    </w:p>
+    <w:p>
+      <w:pPr>
+        <w:jc w:val="both"/>
+      </w:pPr>
+    </w:p>
+    <w:p>
+      <w:pPr>
+        <w:jc w:val="both"/>
+      </w:pPr>
+    </w:p>
+    <w:p>
+      <w:pPr>
+        <w:jc w:val="both"/>
+      </w:pPr>
+    </w:p>
+    <w:p>
+      <w:pPr>
+        <w:jc w:val="both"/>
+      </w:pPr>
+      <w:r>
+        <w:rPr>
+          <w:noProof/>
+        </w:rPr>
+        <w:drawing>
+          <wp:anchor distT="0" distB="0" distL="114300" distR="114300" simplePos="0" relativeHeight="251661312" behindDoc="1" locked="0" layoutInCell="1" allowOverlap="1">
+            <wp:simplePos x="0" y="0"/>
+            <wp:positionH relativeFrom="margin">
+              <wp:posOffset>647700</wp:posOffset>
+            </wp:positionH>
+            <wp:positionV relativeFrom="paragraph">
+              <wp:posOffset>6350</wp:posOffset>
+            </wp:positionV>
+            <wp:extent cx="1669786" cy="890653"/>
+            <wp:effectExtent l="0" t="0" r="0" b="0"/>
+            <wp:wrapNone/>
+            <wp:docPr id="455" name="Image 455" descr="RÃ©sultat de recherche d'images pour &quot;symfony&quot;"/>
+            <wp:cNvGraphicFramePr>
+              <a:graphicFrameLocks xmlns:a="http://schemas.openxmlformats.org/drawingml/2006/main" noChangeAspect="1"/>
+            </wp:cNvGraphicFramePr>
+            <a:graphic xmlns:a="http://schemas.openxmlformats.org/drawingml/2006/main">
+              <a:graphicData uri="http://schemas.openxmlformats.org/drawingml/2006/picture">
+                <pic:pic xmlns:pic="http://schemas.openxmlformats.org/drawingml/2006/picture">
+                  <pic:nvPicPr>
+                    <pic:cNvPr id="0" name="Picture 10" descr="RÃ©sultat de recherche d'images pour &quot;symfony&quot;"/>
+                    <pic:cNvPicPr>
+                      <a:picLocks noChangeAspect="1" noChangeArrowheads="1"/>
+                    </pic:cNvPicPr>
+                  </pic:nvPicPr>
+                  <pic:blipFill>
+                    <a:blip r:embed="rId12" cstate="print">
+                      <a:extLst>
+                        <a:ext uri="{28A0092B-C50C-407E-A947-70E740481C1C}">
+                          <a14:useLocalDpi xmlns:a14="http://schemas.microsoft.com/office/drawing/2010/main" val="0"/>
+                        </a:ext>
+                      </a:extLst>
+                    </a:blip>
+                    <a:srcRect/>
+                    <a:stretch>
+                      <a:fillRect/>
+                    </a:stretch>
+                  </pic:blipFill>
+                  <pic:spPr bwMode="auto">
+                    <a:xfrm>
+                      <a:off x="0" y="0"/>
+                      <a:ext cx="1669786" cy="890653"/>
+                    </a:xfrm>
+                    <a:prstGeom prst="rect">
+                      <a:avLst/>
+                    </a:prstGeom>
+                    <a:noFill/>
+                    <a:ln>
+                      <a:noFill/>
+                    </a:ln>
+                  </pic:spPr>
+                </pic:pic>
+              </a:graphicData>
+            </a:graphic>
+            <wp14:sizeRelH relativeFrom="margin">
+              <wp14:pctWidth>0</wp14:pctWidth>
+            </wp14:sizeRelH>
+            <wp14:sizeRelV relativeFrom="margin">
+              <wp14:pctHeight>0</wp14:pctHeight>
+            </wp14:sizeRelV>
+          </wp:anchor>
+        </w:drawing>
+      </w:r>
+      <w:r>
+        <w:rPr>
+          <w:noProof/>
+        </w:rPr>
+        <w:drawing>
+          <wp:anchor distT="0" distB="0" distL="114300" distR="114300" simplePos="0" relativeHeight="251662336" behindDoc="1" locked="0" layoutInCell="1" allowOverlap="1">
+            <wp:simplePos x="0" y="0"/>
+            <wp:positionH relativeFrom="margin">
+              <wp:posOffset>3280410</wp:posOffset>
+            </wp:positionH>
+            <wp:positionV relativeFrom="paragraph">
+              <wp:posOffset>218440</wp:posOffset>
+            </wp:positionV>
+            <wp:extent cx="1343025" cy="596900"/>
+            <wp:effectExtent l="0" t="0" r="9525" b="0"/>
+            <wp:wrapNone/>
+            <wp:docPr id="456" name="Image 456" descr="RÃ©sultat de recherche d'images pour &quot;bootstrap&quot;"/>
+            <wp:cNvGraphicFramePr>
+              <a:graphicFrameLocks xmlns:a="http://schemas.openxmlformats.org/drawingml/2006/main" noChangeAspect="1"/>
+            </wp:cNvGraphicFramePr>
+            <a:graphic xmlns:a="http://schemas.openxmlformats.org/drawingml/2006/main">
+              <a:graphicData uri="http://schemas.openxmlformats.org/drawingml/2006/picture">
+                <pic:pic xmlns:pic="http://schemas.openxmlformats.org/drawingml/2006/picture">
+                  <pic:nvPicPr>
+                    <pic:cNvPr id="0" name="Picture 12" descr="RÃ©sultat de recherche d'images pour &quot;bootstrap&quot;"/>
+                    <pic:cNvPicPr>
+                      <a:picLocks noChangeAspect="1" noChangeArrowheads="1"/>
+                    </pic:cNvPicPr>
+                  </pic:nvPicPr>
+                  <pic:blipFill>
+                    <a:blip r:embed="rId13" cstate="print">
+                      <a:extLst>
+                        <a:ext uri="{28A0092B-C50C-407E-A947-70E740481C1C}">
+                          <a14:useLocalDpi xmlns:a14="http://schemas.microsoft.com/office/drawing/2010/main" val="0"/>
+                        </a:ext>
+                      </a:extLst>
+                    </a:blip>
+                    <a:srcRect/>
+                    <a:stretch>
+                      <a:fillRect/>
+                    </a:stretch>
+                  </pic:blipFill>
+                  <pic:spPr bwMode="auto">
+                    <a:xfrm>
+                      <a:off x="0" y="0"/>
+                      <a:ext cx="1343025" cy="596900"/>
+                    </a:xfrm>
+                    <a:prstGeom prst="rect">
+                      <a:avLst/>
+                    </a:prstGeom>
+                    <a:noFill/>
+                    <a:ln>
+                      <a:noFill/>
+                    </a:ln>
+                  </pic:spPr>
+                </pic:pic>
+              </a:graphicData>
+            </a:graphic>
+            <wp14:sizeRelH relativeFrom="margin">
+              <wp14:pctWidth>0</wp14:pctWidth>
+            </wp14:sizeRelH>
+            <wp14:sizeRelV relativeFrom="margin">
+              <wp14:pctHeight>0</wp14:pctHeight>
+            </wp14:sizeRelV>
+          </wp:anchor>
+        </w:drawing>
+      </w:r>
+    </w:p>
+    <w:p>
+      <w:pPr>
+        <w:jc w:val="both"/>
+      </w:pPr>
+    </w:p>
+    <w:p>
+      <w:pPr>
+        <w:jc w:val="both"/>
+      </w:pPr>
+    </w:p>
     <w:p>
       <w:pPr>
         <w:pStyle w:val="Titre2"/>
       </w:pPr>
-      <w:r>
-        <w:t>5. Module de récupération référence avec scannette ou appareil photo (code</w:t>
-      </w:r>
-      <w:r>
-        <w:t>-</w:t>
-      </w:r>
-      <w:r>
-        <w:t>barre</w:t>
-      </w:r>
-      <w:r>
-        <w:t>s</w:t>
-      </w:r>
-      <w:r>
-        <w:t>)</w:t>
-      </w:r>
-    </w:p>
-    <w:p/>
-    <w:p>
-      <w:pPr>
-        <w:jc w:val="both"/>
-      </w:pPr>
-      <w:r>
-        <w:t>Pour faciliter encore plus la recherche dans la base de données, nous développerons un outil permettant de scanner le code-barres de chaque objet du stock, soit avec une scannette, soit avec l’appareil photo de tablettes tactiles, ce qui permettra un accès plus facile et rapide à l’objet dans la base de données afin de modifier sa quantité par exemple.</w:t>
-      </w:r>
-    </w:p>
-    <w:p>
-      <w:pPr>
-        <w:jc w:val="both"/>
-      </w:pPr>
-    </w:p>
-    <w:p/>
-    <w:p>
-      <w:pPr>
-        <w:pStyle w:val="Titre1"/>
-      </w:pPr>
-      <w:r>
-        <w:t>Technologies utilisées</w:t>
-      </w:r>
-    </w:p>
-    <w:p/>
+    </w:p>
     <w:p>
       <w:pPr>
         <w:pStyle w:val="Titre2"/>
       </w:pPr>
-      <w:r>
-        <w:t xml:space="preserve">Langages </w:t>
-      </w:r>
-      <w:r>
-        <w:t xml:space="preserve">et </w:t>
-      </w:r>
-      <w:proofErr w:type="spellStart"/>
-      <w:r>
-        <w:t>Frameworks</w:t>
-      </w:r>
-      <w:proofErr w:type="spellEnd"/>
-      <w:r>
-        <w:t xml:space="preserve"> </w:t>
-      </w:r>
-      <w:r>
-        <w:t>utilisés</w:t>
-      </w:r>
-      <w:r>
-        <w:t> :</w:t>
-      </w:r>
-    </w:p>
-    <w:p/>
-    <w:p>
-      <w:pPr>
-        <w:jc w:val="both"/>
-      </w:pPr>
-      <w:r>
-        <w:t xml:space="preserve">Nous utiliserons le </w:t>
-      </w:r>
-      <w:proofErr w:type="spellStart"/>
-      <w:r>
-        <w:t>framework</w:t>
-      </w:r>
-      <w:proofErr w:type="spellEnd"/>
-      <w:r>
-        <w:t xml:space="preserve"> PHP Symfony qui </w:t>
-      </w:r>
-      <w:r>
-        <w:t xml:space="preserve">servira à coder la backend et </w:t>
-      </w:r>
-      <w:r>
-        <w:t xml:space="preserve">le </w:t>
-      </w:r>
-      <w:proofErr w:type="spellStart"/>
-      <w:r>
-        <w:t>framework</w:t>
-      </w:r>
-      <w:proofErr w:type="spellEnd"/>
-      <w:r>
-        <w:t xml:space="preserve"> Bootstrap</w:t>
-      </w:r>
-      <w:r>
-        <w:t xml:space="preserve"> qui sera la partie frontend de notre code. Ces </w:t>
-      </w:r>
-      <w:proofErr w:type="spellStart"/>
-      <w:r>
-        <w:t>frameworks</w:t>
-      </w:r>
-      <w:proofErr w:type="spellEnd"/>
-      <w:r>
-        <w:t xml:space="preserve"> permettront de simplifier et d’accélérer le codage. Symfony nous aidera donc pour le PHP, alors que Bootstrap facilitera le codage HTML, JavaScript et CSS.</w:t>
-      </w:r>
-    </w:p>
-    <w:p>
-      <w:pPr>
-        <w:jc w:val="both"/>
-      </w:pPr>
-    </w:p>
-    <w:p>
-      <w:pPr>
-        <w:jc w:val="both"/>
-      </w:pPr>
     </w:p>
     <w:p>
       <w:pPr>
         <w:pStyle w:val="Titre2"/>
       </w:pPr>
       <w:r>
-        <w:lastRenderedPageBreak/>
         <w:t>Logiciels utilisés :</w:t>
       </w:r>
     </w:p>
@@ -655,7 +1789,6 @@
           <w:numId w:val="3"/>
         </w:numPr>
       </w:pPr>
-      <w:bookmarkStart w:id="0" w:name="_GoBack"/>
       <w:proofErr w:type="spellStart"/>
       <w:r>
         <w:rPr>
@@ -667,7 +1800,13 @@
         <w:rPr>
           <w:b/>
         </w:rPr>
-        <w:t>HPS</w:t>
+        <w:t>hp</w:t>
+      </w:r>
+      <w:r>
+        <w:rPr>
+          <w:b/>
+        </w:rPr>
+        <w:t>S</w:t>
       </w:r>
       <w:r>
         <w:rPr>
@@ -677,17 +1816,15 @@
       </w:r>
       <w:proofErr w:type="spellEnd"/>
       <w:r>
-        <w:t xml:space="preserve"> </w:t>
-      </w:r>
-      <w:bookmarkEnd w:id="0"/>
-      <w:r>
-        <w:t>comme environnement de développement intégré.</w:t>
+        <w:t xml:space="preserve"> comme environnement de développement intégré.</w:t>
       </w:r>
     </w:p>
     <w:sectPr>
       <w:pgSz w:w="11906" w:h="16838"/>
       <w:pgMar w:top="1417" w:right="1417" w:bottom="1417" w:left="1417" w:header="708" w:footer="708" w:gutter="0"/>
+      <w:pgNumType w:start="0"/>
       <w:cols w:space="708"/>
+      <w:titlePg/>
       <w:docGrid w:linePitch="360"/>
     </w:sectPr>
   </w:body>
@@ -810,6 +1947,181 @@
     </w:lvl>
   </w:abstractNum>
   <w:abstractNum w:abstractNumId="1" w15:restartNumberingAfterBreak="0">
+    <w:nsid w:val="41B74826"/>
+    <w:multiLevelType w:val="hybridMultilevel"/>
+    <w:tmpl w:val="1046A6AC"/>
+    <w:lvl w:ilvl="0" w:tplc="040C0019">
+      <w:start w:val="1"/>
+      <w:numFmt w:val="lowerLetter"/>
+      <w:lvlText w:val="%1."/>
+      <w:lvlJc w:val="left"/>
+      <w:pPr>
+        <w:ind w:left="720" w:hanging="360"/>
+      </w:pPr>
+    </w:lvl>
+    <w:lvl w:ilvl="1" w:tplc="040C0019" w:tentative="1">
+      <w:start w:val="1"/>
+      <w:numFmt w:val="lowerLetter"/>
+      <w:lvlText w:val="%2."/>
+      <w:lvlJc w:val="left"/>
+      <w:pPr>
+        <w:ind w:left="1440" w:hanging="360"/>
+      </w:pPr>
+    </w:lvl>
+    <w:lvl w:ilvl="2" w:tplc="040C001B" w:tentative="1">
+      <w:start w:val="1"/>
+      <w:numFmt w:val="lowerRoman"/>
+      <w:lvlText w:val="%3."/>
+      <w:lvlJc w:val="right"/>
+      <w:pPr>
+        <w:ind w:left="2160" w:hanging="180"/>
+      </w:pPr>
+    </w:lvl>
+    <w:lvl w:ilvl="3" w:tplc="040C000F" w:tentative="1">
+      <w:start w:val="1"/>
+      <w:numFmt w:val="decimal"/>
+      <w:lvlText w:val="%4."/>
+      <w:lvlJc w:val="left"/>
+      <w:pPr>
+        <w:ind w:left="2880" w:hanging="360"/>
+      </w:pPr>
+    </w:lvl>
+    <w:lvl w:ilvl="4" w:tplc="040C0019" w:tentative="1">
+      <w:start w:val="1"/>
+      <w:numFmt w:val="lowerLetter"/>
+      <w:lvlText w:val="%5."/>
+      <w:lvlJc w:val="left"/>
+      <w:pPr>
+        <w:ind w:left="3600" w:hanging="360"/>
+      </w:pPr>
+    </w:lvl>
+    <w:lvl w:ilvl="5" w:tplc="040C001B" w:tentative="1">
+      <w:start w:val="1"/>
+      <w:numFmt w:val="lowerRoman"/>
+      <w:lvlText w:val="%6."/>
+      <w:lvlJc w:val="right"/>
+      <w:pPr>
+        <w:ind w:left="4320" w:hanging="180"/>
+      </w:pPr>
+    </w:lvl>
+    <w:lvl w:ilvl="6" w:tplc="040C000F" w:tentative="1">
+      <w:start w:val="1"/>
+      <w:numFmt w:val="decimal"/>
+      <w:lvlText w:val="%7."/>
+      <w:lvlJc w:val="left"/>
+      <w:pPr>
+        <w:ind w:left="5040" w:hanging="360"/>
+      </w:pPr>
+    </w:lvl>
+    <w:lvl w:ilvl="7" w:tplc="040C0019" w:tentative="1">
+      <w:start w:val="1"/>
+      <w:numFmt w:val="lowerLetter"/>
+      <w:lvlText w:val="%8."/>
+      <w:lvlJc w:val="left"/>
+      <w:pPr>
+        <w:ind w:left="5760" w:hanging="360"/>
+      </w:pPr>
+    </w:lvl>
+    <w:lvl w:ilvl="8" w:tplc="040C001B" w:tentative="1">
+      <w:start w:val="1"/>
+      <w:numFmt w:val="lowerRoman"/>
+      <w:lvlText w:val="%9."/>
+      <w:lvlJc w:val="right"/>
+      <w:pPr>
+        <w:ind w:left="6480" w:hanging="180"/>
+      </w:pPr>
+    </w:lvl>
+  </w:abstractNum>
+  <w:abstractNum w:abstractNumId="2" w15:restartNumberingAfterBreak="0">
+    <w:nsid w:val="51E050D6"/>
+    <w:multiLevelType w:val="hybridMultilevel"/>
+    <w:tmpl w:val="06DEB4EE"/>
+    <w:lvl w:ilvl="0" w:tplc="040C0011">
+      <w:start w:val="1"/>
+      <w:numFmt w:val="decimal"/>
+      <w:lvlText w:val="%1)"/>
+      <w:lvlJc w:val="left"/>
+      <w:pPr>
+        <w:ind w:left="720" w:hanging="360"/>
+      </w:pPr>
+      <w:rPr>
+        <w:rFonts w:hint="default"/>
+      </w:rPr>
+    </w:lvl>
+    <w:lvl w:ilvl="1" w:tplc="040C0019" w:tentative="1">
+      <w:start w:val="1"/>
+      <w:numFmt w:val="lowerLetter"/>
+      <w:lvlText w:val="%2."/>
+      <w:lvlJc w:val="left"/>
+      <w:pPr>
+        <w:ind w:left="1440" w:hanging="360"/>
+      </w:pPr>
+    </w:lvl>
+    <w:lvl w:ilvl="2" w:tplc="040C001B" w:tentative="1">
+      <w:start w:val="1"/>
+      <w:numFmt w:val="lowerRoman"/>
+      <w:lvlText w:val="%3."/>
+      <w:lvlJc w:val="right"/>
+      <w:pPr>
+        <w:ind w:left="2160" w:hanging="180"/>
+      </w:pPr>
+    </w:lvl>
+    <w:lvl w:ilvl="3" w:tplc="040C000F" w:tentative="1">
+      <w:start w:val="1"/>
+      <w:numFmt w:val="decimal"/>
+      <w:lvlText w:val="%4."/>
+      <w:lvlJc w:val="left"/>
+      <w:pPr>
+        <w:ind w:left="2880" w:hanging="360"/>
+      </w:pPr>
+    </w:lvl>
+    <w:lvl w:ilvl="4" w:tplc="040C0019" w:tentative="1">
+      <w:start w:val="1"/>
+      <w:numFmt w:val="lowerLetter"/>
+      <w:lvlText w:val="%5."/>
+      <w:lvlJc w:val="left"/>
+      <w:pPr>
+        <w:ind w:left="3600" w:hanging="360"/>
+      </w:pPr>
+    </w:lvl>
+    <w:lvl w:ilvl="5" w:tplc="040C001B" w:tentative="1">
+      <w:start w:val="1"/>
+      <w:numFmt w:val="lowerRoman"/>
+      <w:lvlText w:val="%6."/>
+      <w:lvlJc w:val="right"/>
+      <w:pPr>
+        <w:ind w:left="4320" w:hanging="180"/>
+      </w:pPr>
+    </w:lvl>
+    <w:lvl w:ilvl="6" w:tplc="040C000F" w:tentative="1">
+      <w:start w:val="1"/>
+      <w:numFmt w:val="decimal"/>
+      <w:lvlText w:val="%7."/>
+      <w:lvlJc w:val="left"/>
+      <w:pPr>
+        <w:ind w:left="5040" w:hanging="360"/>
+      </w:pPr>
+    </w:lvl>
+    <w:lvl w:ilvl="7" w:tplc="040C0019" w:tentative="1">
+      <w:start w:val="1"/>
+      <w:numFmt w:val="lowerLetter"/>
+      <w:lvlText w:val="%8."/>
+      <w:lvlJc w:val="left"/>
+      <w:pPr>
+        <w:ind w:left="5760" w:hanging="360"/>
+      </w:pPr>
+    </w:lvl>
+    <w:lvl w:ilvl="8" w:tplc="040C001B" w:tentative="1">
+      <w:start w:val="1"/>
+      <w:numFmt w:val="lowerRoman"/>
+      <w:lvlText w:val="%9."/>
+      <w:lvlJc w:val="right"/>
+      <w:pPr>
+        <w:ind w:left="6480" w:hanging="180"/>
+      </w:pPr>
+    </w:lvl>
+  </w:abstractNum>
+  <w:abstractNum w:abstractNumId="3" w15:restartNumberingAfterBreak="0">
     <w:nsid w:val="60654B79"/>
     <w:multiLevelType w:val="hybridMultilevel"/>
     <w:tmpl w:val="2DAC8110"/>
@@ -922,7 +2234,7 @@
       </w:rPr>
     </w:lvl>
   </w:abstractNum>
-  <w:abstractNum w:abstractNumId="2" w15:restartNumberingAfterBreak="0">
+  <w:abstractNum w:abstractNumId="4" w15:restartNumberingAfterBreak="0">
     <w:nsid w:val="69ED0861"/>
     <w:multiLevelType w:val="hybridMultilevel"/>
     <w:tmpl w:val="0CA45906"/>
@@ -1012,9 +2324,15 @@
     <w:abstractNumId w:val="0"/>
   </w:num>
   <w:num w:numId="2">
+    <w:abstractNumId w:val="4"/>
+  </w:num>
+  <w:num w:numId="3">
+    <w:abstractNumId w:val="3"/>
+  </w:num>
+  <w:num w:numId="4">
     <w:abstractNumId w:val="2"/>
   </w:num>
-  <w:num w:numId="3">
+  <w:num w:numId="5">
     <w:abstractNumId w:val="1"/>
   </w:num>
 </w:numbering>
@@ -1434,7 +2752,7 @@
     </w:pPr>
     <w:rPr>
       <w:rFonts w:asciiTheme="majorHAnsi" w:eastAsiaTheme="majorEastAsia" w:hAnsiTheme="majorHAnsi" w:cstheme="majorBidi"/>
-      <w:color w:val="2F5496" w:themeColor="accent1" w:themeShade="BF"/>
+      <w:color w:val="1481AB" w:themeColor="accent1" w:themeShade="BF"/>
       <w:sz w:val="32"/>
       <w:szCs w:val="32"/>
     </w:rPr>
@@ -1456,9 +2774,31 @@
     </w:pPr>
     <w:rPr>
       <w:rFonts w:asciiTheme="majorHAnsi" w:eastAsiaTheme="majorEastAsia" w:hAnsiTheme="majorHAnsi" w:cstheme="majorBidi"/>
-      <w:color w:val="2F5496" w:themeColor="accent1" w:themeShade="BF"/>
+      <w:color w:val="1481AB" w:themeColor="accent1" w:themeShade="BF"/>
       <w:sz w:val="26"/>
       <w:szCs w:val="26"/>
+    </w:rPr>
+  </w:style>
+  <w:style w:type="paragraph" w:styleId="Titre3">
+    <w:name w:val="heading 3"/>
+    <w:basedOn w:val="Normal"/>
+    <w:next w:val="Normal"/>
+    <w:link w:val="Titre3Car"/>
+    <w:uiPriority w:val="9"/>
+    <w:unhideWhenUsed/>
+    <w:qFormat/>
+    <w:rsid w:val="00FA4B0B"/>
+    <w:pPr>
+      <w:keepNext/>
+      <w:keepLines/>
+      <w:spacing w:before="40" w:after="0"/>
+      <w:outlineLvl w:val="2"/>
+    </w:pPr>
+    <w:rPr>
+      <w:rFonts w:asciiTheme="majorHAnsi" w:eastAsiaTheme="majorEastAsia" w:hAnsiTheme="majorHAnsi" w:cstheme="majorBidi"/>
+      <w:color w:val="0D5571" w:themeColor="accent1" w:themeShade="7F"/>
+      <w:sz w:val="24"/>
+      <w:szCs w:val="24"/>
     </w:rPr>
   </w:style>
   <w:style w:type="character" w:default="1" w:styleId="Policepardfaut">
@@ -1530,7 +2870,7 @@
     <w:rsid w:val="00863CC2"/>
     <w:rPr>
       <w:rFonts w:asciiTheme="majorHAnsi" w:eastAsiaTheme="majorEastAsia" w:hAnsiTheme="majorHAnsi" w:cstheme="majorBidi"/>
-      <w:color w:val="2F5496" w:themeColor="accent1" w:themeShade="BF"/>
+      <w:color w:val="1481AB" w:themeColor="accent1" w:themeShade="BF"/>
       <w:sz w:val="32"/>
       <w:szCs w:val="32"/>
     </w:rPr>
@@ -1543,7 +2883,7 @@
     <w:rsid w:val="00863CC2"/>
     <w:rPr>
       <w:rFonts w:asciiTheme="majorHAnsi" w:eastAsiaTheme="majorEastAsia" w:hAnsiTheme="majorHAnsi" w:cstheme="majorBidi"/>
-      <w:color w:val="2F5496" w:themeColor="accent1" w:themeShade="BF"/>
+      <w:color w:val="1481AB" w:themeColor="accent1" w:themeShade="BF"/>
       <w:sz w:val="26"/>
       <w:szCs w:val="26"/>
     </w:rPr>
@@ -1559,13 +2899,126 @@
       <w:contextualSpacing/>
     </w:pPr>
   </w:style>
+  <w:style w:type="paragraph" w:styleId="Sansinterligne">
+    <w:name w:val="No Spacing"/>
+    <w:link w:val="SansinterligneCar"/>
+    <w:uiPriority w:val="1"/>
+    <w:qFormat/>
+    <w:rsid w:val="00532FAA"/>
+    <w:pPr>
+      <w:spacing w:after="0" w:line="240" w:lineRule="auto"/>
+    </w:pPr>
+    <w:rPr>
+      <w:rFonts w:eastAsiaTheme="minorEastAsia"/>
+      <w:lang w:eastAsia="fr-FR"/>
+    </w:rPr>
+  </w:style>
+  <w:style w:type="character" w:customStyle="1" w:styleId="SansinterligneCar">
+    <w:name w:val="Sans interligne Car"/>
+    <w:basedOn w:val="Policepardfaut"/>
+    <w:link w:val="Sansinterligne"/>
+    <w:uiPriority w:val="1"/>
+    <w:rsid w:val="00532FAA"/>
+    <w:rPr>
+      <w:rFonts w:eastAsiaTheme="minorEastAsia"/>
+      <w:lang w:eastAsia="fr-FR"/>
+    </w:rPr>
+  </w:style>
+  <w:style w:type="paragraph" w:styleId="Sous-titre">
+    <w:name w:val="Subtitle"/>
+    <w:basedOn w:val="Normal"/>
+    <w:next w:val="Normal"/>
+    <w:link w:val="Sous-titreCar"/>
+    <w:uiPriority w:val="11"/>
+    <w:qFormat/>
+    <w:rsid w:val="00B46819"/>
+    <w:pPr>
+      <w:numPr>
+        <w:ilvl w:val="1"/>
+      </w:numPr>
+    </w:pPr>
+    <w:rPr>
+      <w:rFonts w:eastAsiaTheme="minorEastAsia" w:cs="Times New Roman"/>
+      <w:color w:val="5A5A5A" w:themeColor="text1" w:themeTint="A5"/>
+      <w:spacing w:val="15"/>
+      <w:lang w:eastAsia="fr-FR"/>
+    </w:rPr>
+  </w:style>
+  <w:style w:type="character" w:customStyle="1" w:styleId="Sous-titreCar">
+    <w:name w:val="Sous-titre Car"/>
+    <w:basedOn w:val="Policepardfaut"/>
+    <w:link w:val="Sous-titre"/>
+    <w:uiPriority w:val="11"/>
+    <w:rsid w:val="00B46819"/>
+    <w:rPr>
+      <w:rFonts w:eastAsiaTheme="minorEastAsia" w:cs="Times New Roman"/>
+      <w:color w:val="5A5A5A" w:themeColor="text1" w:themeTint="A5"/>
+      <w:spacing w:val="15"/>
+      <w:lang w:eastAsia="fr-FR"/>
+    </w:rPr>
+  </w:style>
+  <w:style w:type="character" w:customStyle="1" w:styleId="Titre3Car">
+    <w:name w:val="Titre 3 Car"/>
+    <w:basedOn w:val="Policepardfaut"/>
+    <w:link w:val="Titre3"/>
+    <w:uiPriority w:val="9"/>
+    <w:rsid w:val="00FA4B0B"/>
+    <w:rPr>
+      <w:rFonts w:asciiTheme="majorHAnsi" w:eastAsiaTheme="majorEastAsia" w:hAnsiTheme="majorHAnsi" w:cstheme="majorBidi"/>
+      <w:color w:val="0D5571" w:themeColor="accent1" w:themeShade="7F"/>
+      <w:sz w:val="24"/>
+      <w:szCs w:val="24"/>
+    </w:rPr>
+  </w:style>
+  <w:style w:type="paragraph" w:styleId="Lgende">
+    <w:name w:val="caption"/>
+    <w:basedOn w:val="Normal"/>
+    <w:next w:val="Normal"/>
+    <w:uiPriority w:val="35"/>
+    <w:unhideWhenUsed/>
+    <w:qFormat/>
+    <w:rsid w:val="005A56C5"/>
+    <w:pPr>
+      <w:spacing w:after="200" w:line="240" w:lineRule="auto"/>
+    </w:pPr>
+    <w:rPr>
+      <w:i/>
+      <w:iCs/>
+      <w:color w:val="335B74" w:themeColor="text2"/>
+      <w:sz w:val="18"/>
+      <w:szCs w:val="18"/>
+    </w:rPr>
+  </w:style>
+  <w:style w:type="character" w:styleId="Lienhypertexte">
+    <w:name w:val="Hyperlink"/>
+    <w:basedOn w:val="Policepardfaut"/>
+    <w:uiPriority w:val="99"/>
+    <w:unhideWhenUsed/>
+    <w:rsid w:val="008A6917"/>
+    <w:rPr>
+      <w:color w:val="6EAC1C" w:themeColor="hyperlink"/>
+      <w:u w:val="single"/>
+    </w:rPr>
+  </w:style>
+  <w:style w:type="character" w:styleId="Mentionnonrsolue">
+    <w:name w:val="Unresolved Mention"/>
+    <w:basedOn w:val="Policepardfaut"/>
+    <w:uiPriority w:val="99"/>
+    <w:semiHidden/>
+    <w:unhideWhenUsed/>
+    <w:rsid w:val="008A6917"/>
+    <w:rPr>
+      <w:color w:val="605E5C"/>
+      <w:shd w:val="clear" w:color="auto" w:fill="E1DFDD"/>
+    </w:rPr>
+  </w:style>
 </w:styles>
 </file>
 
 <file path=word/theme/theme1.xml><?xml version="1.0" encoding="utf-8"?>
 <a:theme xmlns:a="http://schemas.openxmlformats.org/drawingml/2006/main" name="Thème Office">
   <a:themeElements>
-    <a:clrScheme name="Office">
+    <a:clrScheme name="Bleu II">
       <a:dk1>
         <a:sysClr val="windowText" lastClr="000000"/>
       </a:dk1>
@@ -1573,34 +3026,34 @@
         <a:sysClr val="window" lastClr="FFFFFF"/>
       </a:lt1>
       <a:dk2>
-        <a:srgbClr val="44546A"/>
+        <a:srgbClr val="335B74"/>
       </a:dk2>
       <a:lt2>
-        <a:srgbClr val="E7E6E6"/>
+        <a:srgbClr val="DFE3E5"/>
       </a:lt2>
       <a:accent1>
-        <a:srgbClr val="4472C4"/>
+        <a:srgbClr val="1CADE4"/>
       </a:accent1>
       <a:accent2>
-        <a:srgbClr val="ED7D31"/>
+        <a:srgbClr val="2683C6"/>
       </a:accent2>
       <a:accent3>
-        <a:srgbClr val="A5A5A5"/>
+        <a:srgbClr val="27CED7"/>
       </a:accent3>
       <a:accent4>
-        <a:srgbClr val="FFC000"/>
+        <a:srgbClr val="42BA97"/>
       </a:accent4>
       <a:accent5>
-        <a:srgbClr val="5B9BD5"/>
+        <a:srgbClr val="3E8853"/>
       </a:accent5>
       <a:accent6>
-        <a:srgbClr val="70AD47"/>
+        <a:srgbClr val="62A39F"/>
       </a:accent6>
       <a:hlink>
-        <a:srgbClr val="0563C1"/>
+        <a:srgbClr val="6EAC1C"/>
       </a:hlink>
       <a:folHlink>
-        <a:srgbClr val="954F72"/>
+        <a:srgbClr val="B26B02"/>
       </a:folHlink>
     </a:clrScheme>
     <a:fontScheme name="Office">
@@ -1855,4 +3308,35 @@
     </a:ext>
   </a:extLst>
 </a:theme>
+</file>
+
+<file path=customXml/item1.xml><?xml version="1.0" encoding="utf-8"?>
+<CoverPageProperties xmlns="http://schemas.microsoft.com/office/2006/coverPageProps">
+  <PublishDate>2019</PublishDate>
+  <Abstract/>
+  <CompanyAddress>2019</CompanyAddress>
+  <CompanyPhone/>
+  <CompanyFax/>
+  <CompanyEmail/>
+</CoverPageProperties>
+</file>
+
+<file path=customXml/item2.xml><?xml version="1.0" encoding="utf-8"?>
+<b:Sources xmlns:b="http://schemas.openxmlformats.org/officeDocument/2006/bibliography" xmlns="http://schemas.openxmlformats.org/officeDocument/2006/bibliography" SelectedStyle="\APASixthEditionOfficeOnline.xsl" StyleName="APA" Version="6"/>
+</file>
+
+<file path=customXml/itemProps1.xml><?xml version="1.0" encoding="utf-8"?>
+<ds:datastoreItem xmlns:ds="http://schemas.openxmlformats.org/officeDocument/2006/customXml" ds:itemID="{55AF091B-3C7A-41E3-B477-F2FDAA23CFDA}">
+  <ds:schemaRefs>
+    <ds:schemaRef ds:uri="http://schemas.microsoft.com/office/2006/coverPageProps"/>
+  </ds:schemaRefs>
+</ds:datastoreItem>
+</file>
+
+<file path=customXml/itemProps2.xml><?xml version="1.0" encoding="utf-8"?>
+<ds:datastoreItem xmlns:ds="http://schemas.openxmlformats.org/officeDocument/2006/customXml" ds:itemID="{D331AADB-F7DE-4F0D-83AE-4DAD8C438108}">
+  <ds:schemaRefs>
+    <ds:schemaRef ds:uri="http://schemas.openxmlformats.org/officeDocument/2006/bibliography"/>
+  </ds:schemaRefs>
+</ds:datastoreItem>
 </file>
</xml_diff>

<commit_message>
modifs diapo et cdc
</commit_message>
<xml_diff>
--- a/Cahier des charges profan.docx
+++ b/Cahier des charges profan.docx
@@ -920,12 +920,7 @@
         <w:t>Historique</w:t>
       </w:r>
       <w:r>
-        <w:t xml:space="preserve"> </w:t>
-      </w:r>
-      <w:bookmarkStart w:id="0" w:name="_GoBack"/>
-      <w:bookmarkEnd w:id="0"/>
-      <w:r>
-        <w:t>pour conserver l’historique des modifications (donc de consommation) des</w:t>
+        <w:t xml:space="preserve"> pour conserver l’historique des modifications (donc de consommation) des</w:t>
       </w:r>
       <w:r>
         <w:t xml:space="preserve"> </w:t>
@@ -954,10 +949,67 @@
         <w:t xml:space="preserve">. </w:t>
       </w:r>
     </w:p>
-    <w:p/>
-    <w:p>
-      <w:r>
-        <w:t>//schéma détail base de données</w:t>
+    <w:p>
+      <w:r>
+        <w:rPr>
+          <w:noProof/>
+        </w:rPr>
+        <w:drawing>
+          <wp:anchor distT="0" distB="0" distL="114300" distR="114300" simplePos="0" relativeHeight="251666432" behindDoc="1" locked="0" layoutInCell="1" allowOverlap="1">
+            <wp:simplePos x="0" y="0"/>
+            <wp:positionH relativeFrom="column">
+              <wp:posOffset>-8255</wp:posOffset>
+            </wp:positionH>
+            <wp:positionV relativeFrom="paragraph">
+              <wp:posOffset>6350</wp:posOffset>
+            </wp:positionV>
+            <wp:extent cx="5760720" cy="3863756"/>
+            <wp:effectExtent l="0" t="0" r="0" b="3810"/>
+            <wp:wrapNone/>
+            <wp:docPr id="1" name="Image 1"/>
+            <wp:cNvGraphicFramePr>
+              <a:graphicFrameLocks xmlns:a="http://schemas.openxmlformats.org/drawingml/2006/main" noChangeAspect="1"/>
+            </wp:cNvGraphicFramePr>
+            <a:graphic xmlns:a="http://schemas.openxmlformats.org/drawingml/2006/main">
+              <a:graphicData uri="http://schemas.openxmlformats.org/drawingml/2006/picture">
+                <pic:pic xmlns:pic="http://schemas.openxmlformats.org/drawingml/2006/picture">
+                  <pic:nvPicPr>
+                    <pic:cNvPr id="0" name="Picture 1"/>
+                    <pic:cNvPicPr>
+                      <a:picLocks noChangeAspect="1" noChangeArrowheads="1"/>
+                    </pic:cNvPicPr>
+                  </pic:nvPicPr>
+                  <pic:blipFill>
+                    <a:blip r:embed="rId9">
+                      <a:extLst>
+                        <a:ext uri="{28A0092B-C50C-407E-A947-70E740481C1C}">
+                          <a14:useLocalDpi xmlns:a14="http://schemas.microsoft.com/office/drawing/2010/main" val="0"/>
+                        </a:ext>
+                      </a:extLst>
+                    </a:blip>
+                    <a:srcRect/>
+                    <a:stretch>
+                      <a:fillRect/>
+                    </a:stretch>
+                  </pic:blipFill>
+                  <pic:spPr bwMode="auto">
+                    <a:xfrm>
+                      <a:off x="0" y="0"/>
+                      <a:ext cx="5760720" cy="3863756"/>
+                    </a:xfrm>
+                    <a:prstGeom prst="rect">
+                      <a:avLst/>
+                    </a:prstGeom>
+                    <a:noFill/>
+                    <a:ln>
+                      <a:noFill/>
+                    </a:ln>
+                  </pic:spPr>
+                </pic:pic>
+              </a:graphicData>
+            </a:graphic>
+          </wp:anchor>
+        </w:drawing>
       </w:r>
     </w:p>
     <w:p/>
@@ -965,6 +1017,10 @@
     <w:p/>
     <w:p/>
     <w:p/>
+    <w:p>
+      <w:bookmarkStart w:id="0" w:name="_GoBack"/>
+      <w:bookmarkEnd w:id="0"/>
+    </w:p>
     <w:p/>
     <w:p/>
     <w:p/>
@@ -1225,7 +1281,7 @@
                     </pic:cNvPicPr>
                   </pic:nvPicPr>
                   <pic:blipFill>
-                    <a:blip r:embed="rId9">
+                    <a:blip r:embed="rId10">
                       <a:extLst>
                         <a:ext uri="{28A0092B-C50C-407E-A947-70E740481C1C}">
                           <a14:useLocalDpi xmlns:a14="http://schemas.microsoft.com/office/drawing/2010/main" val="0"/>
@@ -1494,7 +1550,7 @@
                     </pic:cNvPicPr>
                   </pic:nvPicPr>
                   <pic:blipFill>
-                    <a:blip r:embed="rId10" cstate="print">
+                    <a:blip r:embed="rId11" cstate="print">
                       <a:extLst>
                         <a:ext uri="{28A0092B-C50C-407E-A947-70E740481C1C}">
                           <a14:useLocalDpi xmlns:a14="http://schemas.microsoft.com/office/drawing/2010/main" val="0"/>
@@ -1561,7 +1617,7 @@
                     </pic:cNvPicPr>
                   </pic:nvPicPr>
                   <pic:blipFill>
-                    <a:blip r:embed="rId11" cstate="print">
+                    <a:blip r:embed="rId12" cstate="print">
                       <a:extLst>
                         <a:ext uri="{28A0092B-C50C-407E-A947-70E740481C1C}">
                           <a14:useLocalDpi xmlns:a14="http://schemas.microsoft.com/office/drawing/2010/main" val="0"/>
@@ -1648,7 +1704,7 @@
                     </pic:cNvPicPr>
                   </pic:nvPicPr>
                   <pic:blipFill>
-                    <a:blip r:embed="rId12" cstate="print">
+                    <a:blip r:embed="rId13" cstate="print">
                       <a:extLst>
                         <a:ext uri="{28A0092B-C50C-407E-A947-70E740481C1C}">
                           <a14:useLocalDpi xmlns:a14="http://schemas.microsoft.com/office/drawing/2010/main" val="0"/>
@@ -1715,7 +1771,7 @@
                     </pic:cNvPicPr>
                   </pic:nvPicPr>
                   <pic:blipFill>
-                    <a:blip r:embed="rId13" cstate="print">
+                    <a:blip r:embed="rId14" cstate="print">
                       <a:extLst>
                         <a:ext uri="{28A0092B-C50C-407E-A947-70E740481C1C}">
                           <a14:useLocalDpi xmlns:a14="http://schemas.microsoft.com/office/drawing/2010/main" val="0"/>
@@ -3426,7 +3482,7 @@
 </file>
 
 <file path=customXml/itemProps2.xml><?xml version="1.0" encoding="utf-8"?>
-<ds:datastoreItem xmlns:ds="http://schemas.openxmlformats.org/officeDocument/2006/customXml" ds:itemID="{B32A4079-856A-47EF-AD26-1EA6230B4749}">
+<ds:datastoreItem xmlns:ds="http://schemas.openxmlformats.org/officeDocument/2006/customXml" ds:itemID="{D099E0AA-6471-487D-BE48-36D609D941D0}">
   <ds:schemaRefs>
     <ds:schemaRef ds:uri="http://schemas.openxmlformats.org/officeDocument/2006/bibliography"/>
   </ds:schemaRefs>

</xml_diff>